<commit_message>
maj sommaire + ajout tableau acteur
</commit_message>
<xml_diff>
--- a/docs/UML/UML.docx
+++ b/docs/UML/UML.docx
@@ -40,7 +40,10 @@
       <w:pPr>
         <w:pStyle w:val="TOC1"/>
         <w:rPr>
+          <w:rFonts w:ascii="Times New Roman" w:hAnsi="Times New Roman"/>
           <w:noProof/>
+          <w:sz w:val="24"/>
+          <w:szCs w:val="24"/>
           <w:lang w:eastAsia="fr-FR"/>
         </w:rPr>
       </w:pPr>
@@ -53,7 +56,7 @@
       <w:r>
         <w:fldChar w:fldCharType="separate"/>
       </w:r>
-      <w:hyperlink w:anchor="_Toc308787657" w:history="1">
+      <w:hyperlink w:anchor="_Toc383970737" w:history="1">
         <w:r>
           <w:rPr>
             <w:rStyle w:val="Hyperlink"/>
@@ -63,7 +66,10 @@
         </w:r>
         <w:r>
           <w:rPr>
-            <w:noProof/>
+            <w:rFonts w:ascii="Times New Roman" w:hAnsi="Times New Roman"/>
+            <w:noProof/>
+            <w:sz w:val="24"/>
+            <w:szCs w:val="24"/>
             <w:lang w:eastAsia="fr-FR"/>
           </w:rPr>
           <w:tab/>
@@ -94,12 +100,96 @@
             <w:noProof/>
             <w:webHidden/>
           </w:rPr>
-          <w:instrText xml:space="preserve"> PAGEREF _Toc308787657 \h </w:instrText>
-        </w:r>
-        <w:r>
-          <w:rPr>
-            <w:noProof/>
-            <w:webHidden/>
+          <w:instrText xml:space="preserve"> PAGEREF _Toc383970737 \h </w:instrText>
+        </w:r>
+        <w:r>
+          <w:rPr>
+            <w:noProof/>
+          </w:rPr>
+        </w:r>
+        <w:r>
+          <w:rPr>
+            <w:noProof/>
+            <w:webHidden/>
+          </w:rPr>
+          <w:fldChar w:fldCharType="separate"/>
+        </w:r>
+        <w:r>
+          <w:rPr>
+            <w:noProof/>
+            <w:webHidden/>
+          </w:rPr>
+          <w:t>3</w:t>
+        </w:r>
+        <w:r>
+          <w:rPr>
+            <w:noProof/>
+            <w:webHidden/>
+          </w:rPr>
+          <w:fldChar w:fldCharType="end"/>
+        </w:r>
+      </w:hyperlink>
+    </w:p>
+    <w:p>
+      <w:pPr>
+        <w:pStyle w:val="TOC1"/>
+        <w:rPr>
+          <w:rFonts w:ascii="Times New Roman" w:hAnsi="Times New Roman"/>
+          <w:noProof/>
+          <w:sz w:val="24"/>
+          <w:szCs w:val="24"/>
+          <w:lang w:eastAsia="fr-FR"/>
+        </w:rPr>
+      </w:pPr>
+      <w:hyperlink w:anchor="_Toc383970738" w:history="1">
+        <w:r>
+          <w:rPr>
+            <w:rStyle w:val="Hyperlink"/>
+            <w:noProof/>
+          </w:rPr>
+          <w:t>II.</w:t>
+        </w:r>
+        <w:r>
+          <w:rPr>
+            <w:rFonts w:ascii="Times New Roman" w:hAnsi="Times New Roman"/>
+            <w:noProof/>
+            <w:sz w:val="24"/>
+            <w:szCs w:val="24"/>
+            <w:lang w:eastAsia="fr-FR"/>
+          </w:rPr>
+          <w:tab/>
+        </w:r>
+        <w:r>
+          <w:rPr>
+            <w:rStyle w:val="Hyperlink"/>
+            <w:noProof/>
+          </w:rPr>
+          <w:t>Dictionnaire des données</w:t>
+        </w:r>
+        <w:r>
+          <w:rPr>
+            <w:noProof/>
+            <w:webHidden/>
+          </w:rPr>
+          <w:tab/>
+        </w:r>
+        <w:r>
+          <w:rPr>
+            <w:noProof/>
+            <w:webHidden/>
+          </w:rPr>
+          <w:fldChar w:fldCharType="begin"/>
+        </w:r>
+        <w:r>
+          <w:rPr>
+            <w:noProof/>
+            <w:webHidden/>
+          </w:rPr>
+          <w:instrText xml:space="preserve"> PAGEREF _Toc383970738 \h </w:instrText>
+        </w:r>
+        <w:r>
+          <w:rPr>
+            <w:noProof/>
           </w:rPr>
         </w:r>
         <w:r>
@@ -129,15 +219,18 @@
       <w:pPr>
         <w:pStyle w:val="TOC2"/>
         <w:tabs>
-          <w:tab w:val="left" w:pos="660"/>
-          <w:tab w:val="right" w:leader="dot" w:pos="9913"/>
+          <w:tab w:val="left" w:pos="720"/>
+          <w:tab w:val="right" w:leader="dot" w:pos="9013"/>
         </w:tabs>
         <w:rPr>
+          <w:rFonts w:ascii="Times New Roman" w:hAnsi="Times New Roman"/>
           <w:noProof/>
+          <w:sz w:val="24"/>
+          <w:szCs w:val="24"/>
           <w:lang w:eastAsia="fr-FR"/>
         </w:rPr>
       </w:pPr>
-      <w:hyperlink w:anchor="_Toc308787658" w:history="1">
+      <w:hyperlink w:anchor="_Toc383970739" w:history="1">
         <w:r>
           <w:rPr>
             <w:rStyle w:val="Hyperlink"/>
@@ -147,7 +240,10 @@
         </w:r>
         <w:r>
           <w:rPr>
-            <w:noProof/>
+            <w:rFonts w:ascii="Times New Roman" w:hAnsi="Times New Roman"/>
+            <w:noProof/>
+            <w:sz w:val="24"/>
+            <w:szCs w:val="24"/>
             <w:lang w:eastAsia="fr-FR"/>
           </w:rPr>
           <w:tab/>
@@ -157,7 +253,7 @@
             <w:rStyle w:val="Hyperlink"/>
             <w:noProof/>
           </w:rPr>
-          <w:t>Une phase de constitution du décor :</w:t>
+          <w:t>Définition « Dictionnaire des données »</w:t>
         </w:r>
         <w:r>
           <w:rPr>
@@ -178,12 +274,11 @@
             <w:noProof/>
             <w:webHidden/>
           </w:rPr>
-          <w:instrText xml:space="preserve"> PAGEREF _Toc308787658 \h </w:instrText>
-        </w:r>
-        <w:r>
-          <w:rPr>
-            <w:noProof/>
-            <w:webHidden/>
+          <w:instrText xml:space="preserve"> PAGEREF _Toc383970739 \h </w:instrText>
+        </w:r>
+        <w:r>
+          <w:rPr>
+            <w:noProof/>
           </w:rPr>
         </w:r>
         <w:r>
@@ -213,15 +308,18 @@
       <w:pPr>
         <w:pStyle w:val="TOC2"/>
         <w:tabs>
-          <w:tab w:val="left" w:pos="660"/>
-          <w:tab w:val="right" w:leader="dot" w:pos="9913"/>
+          <w:tab w:val="left" w:pos="720"/>
+          <w:tab w:val="right" w:leader="dot" w:pos="9013"/>
         </w:tabs>
         <w:rPr>
+          <w:rFonts w:ascii="Times New Roman" w:hAnsi="Times New Roman"/>
           <w:noProof/>
+          <w:sz w:val="24"/>
+          <w:szCs w:val="24"/>
           <w:lang w:eastAsia="fr-FR"/>
         </w:rPr>
       </w:pPr>
-      <w:hyperlink w:anchor="_Toc308787659" w:history="1">
+      <w:hyperlink w:anchor="_Toc383970740" w:history="1">
         <w:r>
           <w:rPr>
             <w:rStyle w:val="Hyperlink"/>
@@ -231,7 +329,10 @@
         </w:r>
         <w:r>
           <w:rPr>
-            <w:noProof/>
+            <w:rFonts w:ascii="Times New Roman" w:hAnsi="Times New Roman"/>
+            <w:noProof/>
+            <w:sz w:val="24"/>
+            <w:szCs w:val="24"/>
             <w:lang w:eastAsia="fr-FR"/>
           </w:rPr>
           <w:tab/>
@@ -241,7 +342,7 @@
             <w:rStyle w:val="Hyperlink"/>
             <w:noProof/>
           </w:rPr>
-          <w:t>Une phase de jeu :</w:t>
+          <w:t>Document « Dictionnaire des données »</w:t>
         </w:r>
         <w:r>
           <w:rPr>
@@ -262,12 +363,189 @@
             <w:noProof/>
             <w:webHidden/>
           </w:rPr>
-          <w:instrText xml:space="preserve"> PAGEREF _Toc308787659 \h </w:instrText>
-        </w:r>
-        <w:r>
-          <w:rPr>
-            <w:noProof/>
-            <w:webHidden/>
+          <w:instrText xml:space="preserve"> PAGEREF _Toc383970740 \h </w:instrText>
+        </w:r>
+        <w:r>
+          <w:rPr>
+            <w:noProof/>
+          </w:rPr>
+        </w:r>
+        <w:r>
+          <w:rPr>
+            <w:noProof/>
+            <w:webHidden/>
+          </w:rPr>
+          <w:fldChar w:fldCharType="separate"/>
+        </w:r>
+        <w:r>
+          <w:rPr>
+            <w:noProof/>
+            <w:webHidden/>
+          </w:rPr>
+          <w:t>3</w:t>
+        </w:r>
+        <w:r>
+          <w:rPr>
+            <w:noProof/>
+            <w:webHidden/>
+          </w:rPr>
+          <w:fldChar w:fldCharType="end"/>
+        </w:r>
+      </w:hyperlink>
+    </w:p>
+    <w:p>
+      <w:pPr>
+        <w:pStyle w:val="TOC3"/>
+        <w:tabs>
+          <w:tab w:val="left" w:pos="960"/>
+          <w:tab w:val="right" w:leader="dot" w:pos="9013"/>
+        </w:tabs>
+        <w:rPr>
+          <w:rFonts w:ascii="Times New Roman" w:hAnsi="Times New Roman"/>
+          <w:noProof/>
+          <w:sz w:val="24"/>
+          <w:szCs w:val="24"/>
+          <w:lang w:val="fr-FR" w:eastAsia="fr-FR"/>
+        </w:rPr>
+      </w:pPr>
+      <w:hyperlink w:anchor="_Toc383970741" w:history="1">
+        <w:r>
+          <w:rPr>
+            <w:rStyle w:val="Hyperlink"/>
+            <w:noProof/>
+          </w:rPr>
+          <w:t>1.</w:t>
+        </w:r>
+        <w:r>
+          <w:rPr>
+            <w:rFonts w:ascii="Times New Roman" w:hAnsi="Times New Roman"/>
+            <w:noProof/>
+            <w:sz w:val="24"/>
+            <w:szCs w:val="24"/>
+            <w:lang w:val="fr-FR" w:eastAsia="fr-FR"/>
+          </w:rPr>
+          <w:tab/>
+        </w:r>
+        <w:r>
+          <w:rPr>
+            <w:rStyle w:val="Hyperlink"/>
+            <w:noProof/>
+          </w:rPr>
+          <w:t>Première étape : listing des données</w:t>
+        </w:r>
+        <w:r>
+          <w:rPr>
+            <w:noProof/>
+            <w:webHidden/>
+          </w:rPr>
+          <w:tab/>
+        </w:r>
+        <w:r>
+          <w:rPr>
+            <w:noProof/>
+            <w:webHidden/>
+          </w:rPr>
+          <w:fldChar w:fldCharType="begin"/>
+        </w:r>
+        <w:r>
+          <w:rPr>
+            <w:noProof/>
+            <w:webHidden/>
+          </w:rPr>
+          <w:instrText xml:space="preserve"> PAGEREF _Toc383970741 \h </w:instrText>
+        </w:r>
+        <w:r>
+          <w:rPr>
+            <w:noProof/>
+          </w:rPr>
+        </w:r>
+        <w:r>
+          <w:rPr>
+            <w:noProof/>
+            <w:webHidden/>
+          </w:rPr>
+          <w:fldChar w:fldCharType="separate"/>
+        </w:r>
+        <w:r>
+          <w:rPr>
+            <w:noProof/>
+            <w:webHidden/>
+          </w:rPr>
+          <w:t>3</w:t>
+        </w:r>
+        <w:r>
+          <w:rPr>
+            <w:noProof/>
+            <w:webHidden/>
+          </w:rPr>
+          <w:fldChar w:fldCharType="end"/>
+        </w:r>
+      </w:hyperlink>
+    </w:p>
+    <w:p>
+      <w:pPr>
+        <w:pStyle w:val="TOC3"/>
+        <w:tabs>
+          <w:tab w:val="left" w:pos="960"/>
+          <w:tab w:val="right" w:leader="dot" w:pos="9013"/>
+        </w:tabs>
+        <w:rPr>
+          <w:rFonts w:ascii="Times New Roman" w:hAnsi="Times New Roman"/>
+          <w:noProof/>
+          <w:sz w:val="24"/>
+          <w:szCs w:val="24"/>
+          <w:lang w:val="fr-FR" w:eastAsia="fr-FR"/>
+        </w:rPr>
+      </w:pPr>
+      <w:hyperlink w:anchor="_Toc383970742" w:history="1">
+        <w:r>
+          <w:rPr>
+            <w:rStyle w:val="Hyperlink"/>
+            <w:noProof/>
+          </w:rPr>
+          <w:t>2.</w:t>
+        </w:r>
+        <w:r>
+          <w:rPr>
+            <w:rFonts w:ascii="Times New Roman" w:hAnsi="Times New Roman"/>
+            <w:noProof/>
+            <w:sz w:val="24"/>
+            <w:szCs w:val="24"/>
+            <w:lang w:val="fr-FR" w:eastAsia="fr-FR"/>
+          </w:rPr>
+          <w:tab/>
+        </w:r>
+        <w:r>
+          <w:rPr>
+            <w:rStyle w:val="Hyperlink"/>
+            <w:noProof/>
+          </w:rPr>
+          <w:t>Seconde étape : définition / documentation des données</w:t>
+        </w:r>
+        <w:r>
+          <w:rPr>
+            <w:noProof/>
+            <w:webHidden/>
+          </w:rPr>
+          <w:tab/>
+        </w:r>
+        <w:r>
+          <w:rPr>
+            <w:noProof/>
+            <w:webHidden/>
+          </w:rPr>
+          <w:fldChar w:fldCharType="begin"/>
+        </w:r>
+        <w:r>
+          <w:rPr>
+            <w:noProof/>
+            <w:webHidden/>
+          </w:rPr>
+          <w:instrText xml:space="preserve"> PAGEREF _Toc383970742 \h </w:instrText>
+        </w:r>
+        <w:r>
+          <w:rPr>
+            <w:noProof/>
           </w:rPr>
         </w:r>
         <w:r>
@@ -297,21 +575,27 @@
       <w:pPr>
         <w:pStyle w:val="TOC1"/>
         <w:rPr>
+          <w:rFonts w:ascii="Times New Roman" w:hAnsi="Times New Roman"/>
           <w:noProof/>
+          <w:sz w:val="24"/>
+          <w:szCs w:val="24"/>
           <w:lang w:eastAsia="fr-FR"/>
         </w:rPr>
       </w:pPr>
-      <w:hyperlink w:anchor="_Toc308787660" w:history="1">
+      <w:hyperlink w:anchor="_Toc383970743" w:history="1">
         <w:r>
           <w:rPr>
             <w:rStyle w:val="Hyperlink"/>
             <w:noProof/>
           </w:rPr>
-          <w:t>II.</w:t>
-        </w:r>
-        <w:r>
-          <w:rPr>
-            <w:noProof/>
+          <w:t>III.</w:t>
+        </w:r>
+        <w:r>
+          <w:rPr>
+            <w:rFonts w:ascii="Times New Roman" w:hAnsi="Times New Roman"/>
+            <w:noProof/>
+            <w:sz w:val="24"/>
+            <w:szCs w:val="24"/>
             <w:lang w:eastAsia="fr-FR"/>
           </w:rPr>
           <w:tab/>
@@ -321,7 +605,7 @@
             <w:rStyle w:val="Hyperlink"/>
             <w:noProof/>
           </w:rPr>
-          <w:t>Phase I : premier semestre</w:t>
+          <w:t>Tableau des acteurs et des processus</w:t>
         </w:r>
         <w:r>
           <w:rPr>
@@ -342,12 +626,189 @@
             <w:noProof/>
             <w:webHidden/>
           </w:rPr>
-          <w:instrText xml:space="preserve"> PAGEREF _Toc308787660 \h </w:instrText>
-        </w:r>
-        <w:r>
-          <w:rPr>
-            <w:noProof/>
-            <w:webHidden/>
+          <w:instrText xml:space="preserve"> PAGEREF _Toc383970743 \h </w:instrText>
+        </w:r>
+        <w:r>
+          <w:rPr>
+            <w:noProof/>
+          </w:rPr>
+        </w:r>
+        <w:r>
+          <w:rPr>
+            <w:noProof/>
+            <w:webHidden/>
+          </w:rPr>
+          <w:fldChar w:fldCharType="separate"/>
+        </w:r>
+        <w:r>
+          <w:rPr>
+            <w:noProof/>
+            <w:webHidden/>
+          </w:rPr>
+          <w:t>4</w:t>
+        </w:r>
+        <w:r>
+          <w:rPr>
+            <w:noProof/>
+            <w:webHidden/>
+          </w:rPr>
+          <w:fldChar w:fldCharType="end"/>
+        </w:r>
+      </w:hyperlink>
+    </w:p>
+    <w:p>
+      <w:pPr>
+        <w:pStyle w:val="TOC2"/>
+        <w:tabs>
+          <w:tab w:val="left" w:pos="720"/>
+          <w:tab w:val="right" w:leader="dot" w:pos="9013"/>
+        </w:tabs>
+        <w:rPr>
+          <w:rFonts w:ascii="Times New Roman" w:hAnsi="Times New Roman"/>
+          <w:noProof/>
+          <w:sz w:val="24"/>
+          <w:szCs w:val="24"/>
+          <w:lang w:eastAsia="fr-FR"/>
+        </w:rPr>
+      </w:pPr>
+      <w:hyperlink w:anchor="_Toc383970744" w:history="1">
+        <w:r>
+          <w:rPr>
+            <w:rStyle w:val="Hyperlink"/>
+            <w:noProof/>
+          </w:rPr>
+          <w:t>A.</w:t>
+        </w:r>
+        <w:r>
+          <w:rPr>
+            <w:rFonts w:ascii="Times New Roman" w:hAnsi="Times New Roman"/>
+            <w:noProof/>
+            <w:sz w:val="24"/>
+            <w:szCs w:val="24"/>
+            <w:lang w:eastAsia="fr-FR"/>
+          </w:rPr>
+          <w:tab/>
+        </w:r>
+        <w:r>
+          <w:rPr>
+            <w:rStyle w:val="Hyperlink"/>
+            <w:noProof/>
+          </w:rPr>
+          <w:t>Tableau des acteurs</w:t>
+        </w:r>
+        <w:r>
+          <w:rPr>
+            <w:noProof/>
+            <w:webHidden/>
+          </w:rPr>
+          <w:tab/>
+        </w:r>
+        <w:r>
+          <w:rPr>
+            <w:noProof/>
+            <w:webHidden/>
+          </w:rPr>
+          <w:fldChar w:fldCharType="begin"/>
+        </w:r>
+        <w:r>
+          <w:rPr>
+            <w:noProof/>
+            <w:webHidden/>
+          </w:rPr>
+          <w:instrText xml:space="preserve"> PAGEREF _Toc383970744 \h </w:instrText>
+        </w:r>
+        <w:r>
+          <w:rPr>
+            <w:noProof/>
+          </w:rPr>
+        </w:r>
+        <w:r>
+          <w:rPr>
+            <w:noProof/>
+            <w:webHidden/>
+          </w:rPr>
+          <w:fldChar w:fldCharType="separate"/>
+        </w:r>
+        <w:r>
+          <w:rPr>
+            <w:noProof/>
+            <w:webHidden/>
+          </w:rPr>
+          <w:t>4</w:t>
+        </w:r>
+        <w:r>
+          <w:rPr>
+            <w:noProof/>
+            <w:webHidden/>
+          </w:rPr>
+          <w:fldChar w:fldCharType="end"/>
+        </w:r>
+      </w:hyperlink>
+    </w:p>
+    <w:p>
+      <w:pPr>
+        <w:pStyle w:val="TOC2"/>
+        <w:tabs>
+          <w:tab w:val="left" w:pos="720"/>
+          <w:tab w:val="right" w:leader="dot" w:pos="9013"/>
+        </w:tabs>
+        <w:rPr>
+          <w:rFonts w:ascii="Times New Roman" w:hAnsi="Times New Roman"/>
+          <w:noProof/>
+          <w:sz w:val="24"/>
+          <w:szCs w:val="24"/>
+          <w:lang w:eastAsia="fr-FR"/>
+        </w:rPr>
+      </w:pPr>
+      <w:hyperlink w:anchor="_Toc383970745" w:history="1">
+        <w:r>
+          <w:rPr>
+            <w:rStyle w:val="Hyperlink"/>
+            <w:noProof/>
+          </w:rPr>
+          <w:t>B.</w:t>
+        </w:r>
+        <w:r>
+          <w:rPr>
+            <w:rFonts w:ascii="Times New Roman" w:hAnsi="Times New Roman"/>
+            <w:noProof/>
+            <w:sz w:val="24"/>
+            <w:szCs w:val="24"/>
+            <w:lang w:eastAsia="fr-FR"/>
+          </w:rPr>
+          <w:tab/>
+        </w:r>
+        <w:r>
+          <w:rPr>
+            <w:rStyle w:val="Hyperlink"/>
+            <w:noProof/>
+          </w:rPr>
+          <w:t>Tableau des processus</w:t>
+        </w:r>
+        <w:r>
+          <w:rPr>
+            <w:noProof/>
+            <w:webHidden/>
+          </w:rPr>
+          <w:tab/>
+        </w:r>
+        <w:r>
+          <w:rPr>
+            <w:noProof/>
+            <w:webHidden/>
+          </w:rPr>
+          <w:fldChar w:fldCharType="begin"/>
+        </w:r>
+        <w:r>
+          <w:rPr>
+            <w:noProof/>
+            <w:webHidden/>
+          </w:rPr>
+          <w:instrText xml:space="preserve"> PAGEREF _Toc383970745 \h </w:instrText>
+        </w:r>
+        <w:r>
+          <w:rPr>
+            <w:noProof/>
           </w:rPr>
         </w:r>
         <w:r>
@@ -377,21 +838,27 @@
       <w:pPr>
         <w:pStyle w:val="TOC1"/>
         <w:rPr>
+          <w:rFonts w:ascii="Times New Roman" w:hAnsi="Times New Roman"/>
           <w:noProof/>
+          <w:sz w:val="24"/>
+          <w:szCs w:val="24"/>
           <w:lang w:eastAsia="fr-FR"/>
         </w:rPr>
       </w:pPr>
-      <w:hyperlink w:anchor="_Toc308787661" w:history="1">
+      <w:hyperlink w:anchor="_Toc383970746" w:history="1">
         <w:r>
           <w:rPr>
             <w:rStyle w:val="Hyperlink"/>
             <w:noProof/>
           </w:rPr>
-          <w:t>III.</w:t>
-        </w:r>
-        <w:r>
-          <w:rPr>
-            <w:noProof/>
+          <w:t>IV.</w:t>
+        </w:r>
+        <w:r>
+          <w:rPr>
+            <w:rFonts w:ascii="Times New Roman" w:hAnsi="Times New Roman"/>
+            <w:noProof/>
+            <w:sz w:val="24"/>
+            <w:szCs w:val="24"/>
             <w:lang w:eastAsia="fr-FR"/>
           </w:rPr>
           <w:tab/>
@@ -401,7 +868,22 @@
             <w:rStyle w:val="Hyperlink"/>
             <w:noProof/>
           </w:rPr>
-          <w:t>Dictionnaire des données</w:t>
+          <w:t>Diagramme de classe (1</w:t>
+        </w:r>
+        <w:r>
+          <w:rPr>
+            <w:rStyle w:val="Hyperlink"/>
+            <w:noProof/>
+            <w:vertAlign w:val="superscript"/>
+          </w:rPr>
+          <w:t>ère</w:t>
+        </w:r>
+        <w:r>
+          <w:rPr>
+            <w:rStyle w:val="Hyperlink"/>
+            <w:noProof/>
+          </w:rPr>
+          <w:t xml:space="preserve"> version)</w:t>
         </w:r>
         <w:r>
           <w:rPr>
@@ -422,12 +904,11 @@
             <w:noProof/>
             <w:webHidden/>
           </w:rPr>
-          <w:instrText xml:space="preserve"> PAGEREF _Toc308787661 \h </w:instrText>
-        </w:r>
-        <w:r>
-          <w:rPr>
-            <w:noProof/>
-            <w:webHidden/>
+          <w:instrText xml:space="preserve"> PAGEREF _Toc383970746 \h </w:instrText>
+        </w:r>
+        <w:r>
+          <w:rPr>
+            <w:noProof/>
           </w:rPr>
         </w:r>
         <w:r>
@@ -457,15 +938,18 @@
       <w:pPr>
         <w:pStyle w:val="TOC2"/>
         <w:tabs>
-          <w:tab w:val="left" w:pos="660"/>
-          <w:tab w:val="right" w:leader="dot" w:pos="9913"/>
+          <w:tab w:val="left" w:pos="720"/>
+          <w:tab w:val="right" w:leader="dot" w:pos="9013"/>
         </w:tabs>
         <w:rPr>
+          <w:rFonts w:ascii="Times New Roman" w:hAnsi="Times New Roman"/>
           <w:noProof/>
+          <w:sz w:val="24"/>
+          <w:szCs w:val="24"/>
           <w:lang w:eastAsia="fr-FR"/>
         </w:rPr>
       </w:pPr>
-      <w:hyperlink w:anchor="_Toc308787662" w:history="1">
+      <w:hyperlink w:anchor="_Toc383970747" w:history="1">
         <w:r>
           <w:rPr>
             <w:rStyle w:val="Hyperlink"/>
@@ -475,7 +959,10 @@
         </w:r>
         <w:r>
           <w:rPr>
-            <w:noProof/>
+            <w:rFonts w:ascii="Times New Roman" w:hAnsi="Times New Roman"/>
+            <w:noProof/>
+            <w:sz w:val="24"/>
+            <w:szCs w:val="24"/>
             <w:lang w:eastAsia="fr-FR"/>
           </w:rPr>
           <w:tab/>
@@ -485,7 +972,7 @@
             <w:rStyle w:val="Hyperlink"/>
             <w:noProof/>
           </w:rPr>
-          <w:t>Définition « Dictionnaire des données »</w:t>
+          <w:t>Diagramme</w:t>
         </w:r>
         <w:r>
           <w:rPr>
@@ -506,12 +993,11 @@
             <w:noProof/>
             <w:webHidden/>
           </w:rPr>
-          <w:instrText xml:space="preserve"> PAGEREF _Toc308787662 \h </w:instrText>
-        </w:r>
-        <w:r>
-          <w:rPr>
-            <w:noProof/>
-            <w:webHidden/>
+          <w:instrText xml:space="preserve"> PAGEREF _Toc383970747 \h </w:instrText>
+        </w:r>
+        <w:r>
+          <w:rPr>
+            <w:noProof/>
           </w:rPr>
         </w:r>
         <w:r>
@@ -541,15 +1027,18 @@
       <w:pPr>
         <w:pStyle w:val="TOC2"/>
         <w:tabs>
-          <w:tab w:val="left" w:pos="660"/>
-          <w:tab w:val="right" w:leader="dot" w:pos="9913"/>
+          <w:tab w:val="left" w:pos="720"/>
+          <w:tab w:val="right" w:leader="dot" w:pos="9013"/>
         </w:tabs>
         <w:rPr>
+          <w:rFonts w:ascii="Times New Roman" w:hAnsi="Times New Roman"/>
           <w:noProof/>
+          <w:sz w:val="24"/>
+          <w:szCs w:val="24"/>
           <w:lang w:eastAsia="fr-FR"/>
         </w:rPr>
       </w:pPr>
-      <w:hyperlink w:anchor="_Toc308787663" w:history="1">
+      <w:hyperlink w:anchor="_Toc383970748" w:history="1">
         <w:r>
           <w:rPr>
             <w:rStyle w:val="Hyperlink"/>
@@ -559,7 +1048,10 @@
         </w:r>
         <w:r>
           <w:rPr>
-            <w:noProof/>
+            <w:rFonts w:ascii="Times New Roman" w:hAnsi="Times New Roman"/>
+            <w:noProof/>
+            <w:sz w:val="24"/>
+            <w:szCs w:val="24"/>
             <w:lang w:eastAsia="fr-FR"/>
           </w:rPr>
           <w:tab/>
@@ -569,7 +1061,7 @@
             <w:rStyle w:val="Hyperlink"/>
             <w:noProof/>
           </w:rPr>
-          <w:t>Document « Dictionnaire des données »</w:t>
+          <w:t>En détail</w:t>
         </w:r>
         <w:r>
           <w:rPr>
@@ -590,12 +1082,11 @@
             <w:noProof/>
             <w:webHidden/>
           </w:rPr>
-          <w:instrText xml:space="preserve"> PAGEREF _Toc308787663 \h </w:instrText>
-        </w:r>
-        <w:r>
-          <w:rPr>
-            <w:noProof/>
-            <w:webHidden/>
+          <w:instrText xml:space="preserve"> PAGEREF _Toc383970748 \h </w:instrText>
+        </w:r>
+        <w:r>
+          <w:rPr>
+            <w:noProof/>
           </w:rPr>
         </w:r>
         <w:r>
@@ -623,28 +1114,119 @@
     </w:p>
     <w:p>
       <w:pPr>
-        <w:pStyle w:val="TOC3"/>
+        <w:pStyle w:val="TOC1"/>
+        <w:rPr>
+          <w:rFonts w:ascii="Times New Roman" w:hAnsi="Times New Roman"/>
+          <w:noProof/>
+          <w:sz w:val="24"/>
+          <w:szCs w:val="24"/>
+          <w:lang w:eastAsia="fr-FR"/>
+        </w:rPr>
+      </w:pPr>
+      <w:hyperlink w:anchor="_Toc383970749" w:history="1">
+        <w:r>
+          <w:rPr>
+            <w:rStyle w:val="Hyperlink"/>
+            <w:noProof/>
+          </w:rPr>
+          <w:t>V.</w:t>
+        </w:r>
+        <w:r>
+          <w:rPr>
+            <w:rFonts w:ascii="Times New Roman" w:hAnsi="Times New Roman"/>
+            <w:noProof/>
+            <w:sz w:val="24"/>
+            <w:szCs w:val="24"/>
+            <w:lang w:eastAsia="fr-FR"/>
+          </w:rPr>
+          <w:tab/>
+        </w:r>
+        <w:r>
+          <w:rPr>
+            <w:rStyle w:val="Hyperlink"/>
+            <w:noProof/>
+          </w:rPr>
+          <w:t>Diagrammes de cas d’utilisation</w:t>
+        </w:r>
+        <w:r>
+          <w:rPr>
+            <w:noProof/>
+            <w:webHidden/>
+          </w:rPr>
+          <w:tab/>
+        </w:r>
+        <w:r>
+          <w:rPr>
+            <w:noProof/>
+            <w:webHidden/>
+          </w:rPr>
+          <w:fldChar w:fldCharType="begin"/>
+        </w:r>
+        <w:r>
+          <w:rPr>
+            <w:noProof/>
+            <w:webHidden/>
+          </w:rPr>
+          <w:instrText xml:space="preserve"> PAGEREF _Toc383970749 \h </w:instrText>
+        </w:r>
+        <w:r>
+          <w:rPr>
+            <w:noProof/>
+          </w:rPr>
+        </w:r>
+        <w:r>
+          <w:rPr>
+            <w:noProof/>
+            <w:webHidden/>
+          </w:rPr>
+          <w:fldChar w:fldCharType="separate"/>
+        </w:r>
+        <w:r>
+          <w:rPr>
+            <w:noProof/>
+            <w:webHidden/>
+          </w:rPr>
+          <w:t>5</w:t>
+        </w:r>
+        <w:r>
+          <w:rPr>
+            <w:noProof/>
+            <w:webHidden/>
+          </w:rPr>
+          <w:fldChar w:fldCharType="end"/>
+        </w:r>
+      </w:hyperlink>
+    </w:p>
+    <w:p>
+      <w:pPr>
+        <w:pStyle w:val="TOC2"/>
         <w:tabs>
-          <w:tab w:val="left" w:pos="880"/>
-          <w:tab w:val="right" w:leader="dot" w:pos="9913"/>
+          <w:tab w:val="left" w:pos="720"/>
+          <w:tab w:val="right" w:leader="dot" w:pos="9013"/>
         </w:tabs>
         <w:rPr>
+          <w:rFonts w:ascii="Times New Roman" w:hAnsi="Times New Roman"/>
           <w:noProof/>
-          <w:lang w:val="fr-FR" w:eastAsia="fr-FR"/>
+          <w:sz w:val="24"/>
+          <w:szCs w:val="24"/>
+          <w:lang w:eastAsia="fr-FR"/>
         </w:rPr>
       </w:pPr>
-      <w:hyperlink w:anchor="_Toc308787664" w:history="1">
+      <w:hyperlink w:anchor="_Toc383970750" w:history="1">
         <w:r>
           <w:rPr>
             <w:rStyle w:val="Hyperlink"/>
             <w:noProof/>
           </w:rPr>
-          <w:t>1.</w:t>
-        </w:r>
-        <w:r>
-          <w:rPr>
-            <w:noProof/>
-            <w:lang w:val="fr-FR" w:eastAsia="fr-FR"/>
+          <w:t>A.</w:t>
+        </w:r>
+        <w:r>
+          <w:rPr>
+            <w:rFonts w:ascii="Times New Roman" w:hAnsi="Times New Roman"/>
+            <w:noProof/>
+            <w:sz w:val="24"/>
+            <w:szCs w:val="24"/>
+            <w:lang w:eastAsia="fr-FR"/>
           </w:rPr>
           <w:tab/>
         </w:r>
@@ -653,7 +1235,7 @@
             <w:rStyle w:val="Hyperlink"/>
             <w:noProof/>
           </w:rPr>
-          <w:t>Première étape : listing des données</w:t>
+          <w:t>Diagramme de cas d’utilisation - Global</w:t>
         </w:r>
         <w:r>
           <w:rPr>
@@ -674,12 +1256,11 @@
             <w:noProof/>
             <w:webHidden/>
           </w:rPr>
-          <w:instrText xml:space="preserve"> PAGEREF _Toc308787664 \h </w:instrText>
-        </w:r>
-        <w:r>
-          <w:rPr>
-            <w:noProof/>
-            <w:webHidden/>
+          <w:instrText xml:space="preserve"> PAGEREF _Toc383970750 \h </w:instrText>
+        </w:r>
+        <w:r>
+          <w:rPr>
+            <w:noProof/>
           </w:rPr>
         </w:r>
         <w:r>
@@ -694,7 +1275,7 @@
             <w:noProof/>
             <w:webHidden/>
           </w:rPr>
-          <w:t>4</w:t>
+          <w:t>5</w:t>
         </w:r>
         <w:r>
           <w:rPr>
@@ -707,28 +1288,34 @@
     </w:p>
     <w:p>
       <w:pPr>
-        <w:pStyle w:val="TOC3"/>
+        <w:pStyle w:val="TOC2"/>
         <w:tabs>
-          <w:tab w:val="left" w:pos="880"/>
-          <w:tab w:val="right" w:leader="dot" w:pos="9913"/>
+          <w:tab w:val="left" w:pos="720"/>
+          <w:tab w:val="right" w:leader="dot" w:pos="9013"/>
         </w:tabs>
         <w:rPr>
+          <w:rFonts w:ascii="Times New Roman" w:hAnsi="Times New Roman"/>
           <w:noProof/>
-          <w:lang w:val="fr-FR" w:eastAsia="fr-FR"/>
+          <w:sz w:val="24"/>
+          <w:szCs w:val="24"/>
+          <w:lang w:eastAsia="fr-FR"/>
         </w:rPr>
       </w:pPr>
-      <w:hyperlink w:anchor="_Toc308787665" w:history="1">
+      <w:hyperlink w:anchor="_Toc383970751" w:history="1">
         <w:r>
           <w:rPr>
             <w:rStyle w:val="Hyperlink"/>
             <w:noProof/>
           </w:rPr>
-          <w:t>2.</w:t>
-        </w:r>
-        <w:r>
-          <w:rPr>
-            <w:noProof/>
-            <w:lang w:val="fr-FR" w:eastAsia="fr-FR"/>
+          <w:t>B.</w:t>
+        </w:r>
+        <w:r>
+          <w:rPr>
+            <w:rFonts w:ascii="Times New Roman" w:hAnsi="Times New Roman"/>
+            <w:noProof/>
+            <w:sz w:val="24"/>
+            <w:szCs w:val="24"/>
+            <w:lang w:eastAsia="fr-FR"/>
           </w:rPr>
           <w:tab/>
         </w:r>
@@ -737,7 +1324,7 @@
             <w:rStyle w:val="Hyperlink"/>
             <w:noProof/>
           </w:rPr>
-          <w:t>Seconde étape : définition / documentation des données</w:t>
+          <w:t>Diagramme de cas d’utilisation – Gestion de fichiers</w:t>
         </w:r>
         <w:r>
           <w:rPr>
@@ -758,12 +1345,11 @@
             <w:noProof/>
             <w:webHidden/>
           </w:rPr>
-          <w:instrText xml:space="preserve"> PAGEREF _Toc308787665 \h </w:instrText>
-        </w:r>
-        <w:r>
-          <w:rPr>
-            <w:noProof/>
-            <w:webHidden/>
+          <w:instrText xml:space="preserve"> PAGEREF _Toc383970751 \h </w:instrText>
+        </w:r>
+        <w:r>
+          <w:rPr>
+            <w:noProof/>
           </w:rPr>
         </w:r>
         <w:r>
@@ -778,7 +1364,185 @@
             <w:noProof/>
             <w:webHidden/>
           </w:rPr>
-          <w:t>4</w:t>
+          <w:t>5</w:t>
+        </w:r>
+        <w:r>
+          <w:rPr>
+            <w:noProof/>
+            <w:webHidden/>
+          </w:rPr>
+          <w:fldChar w:fldCharType="end"/>
+        </w:r>
+      </w:hyperlink>
+    </w:p>
+    <w:p>
+      <w:pPr>
+        <w:pStyle w:val="TOC2"/>
+        <w:tabs>
+          <w:tab w:val="left" w:pos="720"/>
+          <w:tab w:val="right" w:leader="dot" w:pos="9013"/>
+        </w:tabs>
+        <w:rPr>
+          <w:rFonts w:ascii="Times New Roman" w:hAnsi="Times New Roman"/>
+          <w:noProof/>
+          <w:sz w:val="24"/>
+          <w:szCs w:val="24"/>
+          <w:lang w:eastAsia="fr-FR"/>
+        </w:rPr>
+      </w:pPr>
+      <w:hyperlink w:anchor="_Toc383970752" w:history="1">
+        <w:r>
+          <w:rPr>
+            <w:rStyle w:val="Hyperlink"/>
+            <w:noProof/>
+          </w:rPr>
+          <w:t>C.</w:t>
+        </w:r>
+        <w:r>
+          <w:rPr>
+            <w:rFonts w:ascii="Times New Roman" w:hAnsi="Times New Roman"/>
+            <w:noProof/>
+            <w:sz w:val="24"/>
+            <w:szCs w:val="24"/>
+            <w:lang w:eastAsia="fr-FR"/>
+          </w:rPr>
+          <w:tab/>
+        </w:r>
+        <w:r>
+          <w:rPr>
+            <w:rStyle w:val="Hyperlink"/>
+            <w:noProof/>
+          </w:rPr>
+          <w:t>Diagramme de cas d’utilisation – Gestion de contacts</w:t>
+        </w:r>
+        <w:r>
+          <w:rPr>
+            <w:noProof/>
+            <w:webHidden/>
+          </w:rPr>
+          <w:tab/>
+        </w:r>
+        <w:r>
+          <w:rPr>
+            <w:noProof/>
+            <w:webHidden/>
+          </w:rPr>
+          <w:fldChar w:fldCharType="begin"/>
+        </w:r>
+        <w:r>
+          <w:rPr>
+            <w:noProof/>
+            <w:webHidden/>
+          </w:rPr>
+          <w:instrText xml:space="preserve"> PAGEREF _Toc383970752 \h </w:instrText>
+        </w:r>
+        <w:r>
+          <w:rPr>
+            <w:noProof/>
+          </w:rPr>
+        </w:r>
+        <w:r>
+          <w:rPr>
+            <w:noProof/>
+            <w:webHidden/>
+          </w:rPr>
+          <w:fldChar w:fldCharType="separate"/>
+        </w:r>
+        <w:r>
+          <w:rPr>
+            <w:noProof/>
+            <w:webHidden/>
+          </w:rPr>
+          <w:t>6</w:t>
+        </w:r>
+        <w:r>
+          <w:rPr>
+            <w:noProof/>
+            <w:webHidden/>
+          </w:rPr>
+          <w:fldChar w:fldCharType="end"/>
+        </w:r>
+      </w:hyperlink>
+    </w:p>
+    <w:p>
+      <w:pPr>
+        <w:pStyle w:val="TOC2"/>
+        <w:tabs>
+          <w:tab w:val="left" w:pos="720"/>
+          <w:tab w:val="right" w:leader="dot" w:pos="9013"/>
+        </w:tabs>
+        <w:rPr>
+          <w:rFonts w:ascii="Times New Roman" w:hAnsi="Times New Roman"/>
+          <w:noProof/>
+          <w:sz w:val="24"/>
+          <w:szCs w:val="24"/>
+          <w:lang w:eastAsia="fr-FR"/>
+        </w:rPr>
+      </w:pPr>
+      <w:hyperlink w:anchor="_Toc383970753" w:history="1">
+        <w:r>
+          <w:rPr>
+            <w:rStyle w:val="Hyperlink"/>
+            <w:noProof/>
+          </w:rPr>
+          <w:t>D.</w:t>
+        </w:r>
+        <w:r>
+          <w:rPr>
+            <w:rFonts w:ascii="Times New Roman" w:hAnsi="Times New Roman"/>
+            <w:noProof/>
+            <w:sz w:val="24"/>
+            <w:szCs w:val="24"/>
+            <w:lang w:eastAsia="fr-FR"/>
+          </w:rPr>
+          <w:tab/>
+        </w:r>
+        <w:r>
+          <w:rPr>
+            <w:rStyle w:val="Hyperlink"/>
+            <w:noProof/>
+          </w:rPr>
+          <w:t>Diagramme de cas d’utilisation – Gestion de SMS</w:t>
+        </w:r>
+        <w:r>
+          <w:rPr>
+            <w:noProof/>
+            <w:webHidden/>
+          </w:rPr>
+          <w:tab/>
+        </w:r>
+        <w:r>
+          <w:rPr>
+            <w:noProof/>
+            <w:webHidden/>
+          </w:rPr>
+          <w:fldChar w:fldCharType="begin"/>
+        </w:r>
+        <w:r>
+          <w:rPr>
+            <w:noProof/>
+            <w:webHidden/>
+          </w:rPr>
+          <w:instrText xml:space="preserve"> PAGEREF _Toc383970753 \h </w:instrText>
+        </w:r>
+        <w:r>
+          <w:rPr>
+            <w:noProof/>
+          </w:rPr>
+        </w:r>
+        <w:r>
+          <w:rPr>
+            <w:noProof/>
+            <w:webHidden/>
+          </w:rPr>
+          <w:fldChar w:fldCharType="separate"/>
+        </w:r>
+        <w:r>
+          <w:rPr>
+            <w:noProof/>
+            <w:webHidden/>
+          </w:rPr>
+          <w:t>6</w:t>
         </w:r>
         <w:r>
           <w:rPr>
@@ -793,21 +1557,27 @@
       <w:pPr>
         <w:pStyle w:val="TOC1"/>
         <w:rPr>
+          <w:rFonts w:ascii="Times New Roman" w:hAnsi="Times New Roman"/>
           <w:noProof/>
+          <w:sz w:val="24"/>
+          <w:szCs w:val="24"/>
           <w:lang w:eastAsia="fr-FR"/>
         </w:rPr>
       </w:pPr>
-      <w:hyperlink w:anchor="_Toc308787666" w:history="1">
+      <w:hyperlink w:anchor="_Toc383970754" w:history="1">
         <w:r>
           <w:rPr>
             <w:rStyle w:val="Hyperlink"/>
             <w:noProof/>
           </w:rPr>
-          <w:t>IV.</w:t>
-        </w:r>
-        <w:r>
-          <w:rPr>
-            <w:noProof/>
+          <w:t>VI.</w:t>
+        </w:r>
+        <w:r>
+          <w:rPr>
+            <w:rFonts w:ascii="Times New Roman" w:hAnsi="Times New Roman"/>
+            <w:noProof/>
+            <w:sz w:val="24"/>
+            <w:szCs w:val="24"/>
             <w:lang w:eastAsia="fr-FR"/>
           </w:rPr>
           <w:tab/>
@@ -817,7 +1587,7 @@
             <w:rStyle w:val="Hyperlink"/>
             <w:noProof/>
           </w:rPr>
-          <w:t>Tableau des processus</w:t>
+          <w:t>Diagrammes de séquence</w:t>
         </w:r>
         <w:r>
           <w:rPr>
@@ -838,12 +1608,11 @@
             <w:noProof/>
             <w:webHidden/>
           </w:rPr>
-          <w:instrText xml:space="preserve"> PAGEREF _Toc308787666 \h </w:instrText>
-        </w:r>
-        <w:r>
-          <w:rPr>
-            <w:noProof/>
-            <w:webHidden/>
+          <w:instrText xml:space="preserve"> PAGEREF _Toc383970754 \h </w:instrText>
+        </w:r>
+        <w:r>
+          <w:rPr>
+            <w:noProof/>
           </w:rPr>
         </w:r>
         <w:r>
@@ -858,7 +1627,363 @@
             <w:noProof/>
             <w:webHidden/>
           </w:rPr>
-          <w:t>5</w:t>
+          <w:t>7</w:t>
+        </w:r>
+        <w:r>
+          <w:rPr>
+            <w:noProof/>
+            <w:webHidden/>
+          </w:rPr>
+          <w:fldChar w:fldCharType="end"/>
+        </w:r>
+      </w:hyperlink>
+    </w:p>
+    <w:p>
+      <w:pPr>
+        <w:pStyle w:val="TOC2"/>
+        <w:tabs>
+          <w:tab w:val="left" w:pos="720"/>
+          <w:tab w:val="right" w:leader="dot" w:pos="9013"/>
+        </w:tabs>
+        <w:rPr>
+          <w:rFonts w:ascii="Times New Roman" w:hAnsi="Times New Roman"/>
+          <w:noProof/>
+          <w:sz w:val="24"/>
+          <w:szCs w:val="24"/>
+          <w:lang w:eastAsia="fr-FR"/>
+        </w:rPr>
+      </w:pPr>
+      <w:hyperlink w:anchor="_Toc383970755" w:history="1">
+        <w:r>
+          <w:rPr>
+            <w:rStyle w:val="Hyperlink"/>
+            <w:noProof/>
+          </w:rPr>
+          <w:t>A.</w:t>
+        </w:r>
+        <w:r>
+          <w:rPr>
+            <w:rFonts w:ascii="Times New Roman" w:hAnsi="Times New Roman"/>
+            <w:noProof/>
+            <w:sz w:val="24"/>
+            <w:szCs w:val="24"/>
+            <w:lang w:eastAsia="fr-FR"/>
+          </w:rPr>
+          <w:tab/>
+        </w:r>
+        <w:r>
+          <w:rPr>
+            <w:rStyle w:val="Hyperlink"/>
+            <w:noProof/>
+          </w:rPr>
+          <w:t>Diagramme de séquence – Global</w:t>
+        </w:r>
+        <w:r>
+          <w:rPr>
+            <w:noProof/>
+            <w:webHidden/>
+          </w:rPr>
+          <w:tab/>
+        </w:r>
+        <w:r>
+          <w:rPr>
+            <w:noProof/>
+            <w:webHidden/>
+          </w:rPr>
+          <w:fldChar w:fldCharType="begin"/>
+        </w:r>
+        <w:r>
+          <w:rPr>
+            <w:noProof/>
+            <w:webHidden/>
+          </w:rPr>
+          <w:instrText xml:space="preserve"> PAGEREF _Toc383970755 \h </w:instrText>
+        </w:r>
+        <w:r>
+          <w:rPr>
+            <w:noProof/>
+          </w:rPr>
+        </w:r>
+        <w:r>
+          <w:rPr>
+            <w:noProof/>
+            <w:webHidden/>
+          </w:rPr>
+          <w:fldChar w:fldCharType="separate"/>
+        </w:r>
+        <w:r>
+          <w:rPr>
+            <w:noProof/>
+            <w:webHidden/>
+          </w:rPr>
+          <w:t>7</w:t>
+        </w:r>
+        <w:r>
+          <w:rPr>
+            <w:noProof/>
+            <w:webHidden/>
+          </w:rPr>
+          <w:fldChar w:fldCharType="end"/>
+        </w:r>
+      </w:hyperlink>
+    </w:p>
+    <w:p>
+      <w:pPr>
+        <w:pStyle w:val="TOC2"/>
+        <w:tabs>
+          <w:tab w:val="left" w:pos="720"/>
+          <w:tab w:val="right" w:leader="dot" w:pos="9013"/>
+        </w:tabs>
+        <w:rPr>
+          <w:rFonts w:ascii="Times New Roman" w:hAnsi="Times New Roman"/>
+          <w:noProof/>
+          <w:sz w:val="24"/>
+          <w:szCs w:val="24"/>
+          <w:lang w:eastAsia="fr-FR"/>
+        </w:rPr>
+      </w:pPr>
+      <w:hyperlink w:anchor="_Toc383970756" w:history="1">
+        <w:r>
+          <w:rPr>
+            <w:rStyle w:val="Hyperlink"/>
+            <w:noProof/>
+          </w:rPr>
+          <w:t>B.</w:t>
+        </w:r>
+        <w:r>
+          <w:rPr>
+            <w:rFonts w:ascii="Times New Roman" w:hAnsi="Times New Roman"/>
+            <w:noProof/>
+            <w:sz w:val="24"/>
+            <w:szCs w:val="24"/>
+            <w:lang w:eastAsia="fr-FR"/>
+          </w:rPr>
+          <w:tab/>
+        </w:r>
+        <w:r>
+          <w:rPr>
+            <w:rStyle w:val="Hyperlink"/>
+            <w:noProof/>
+          </w:rPr>
+          <w:t>Diagramme de séquence – Gestion de fichiers</w:t>
+        </w:r>
+        <w:r>
+          <w:rPr>
+            <w:noProof/>
+            <w:webHidden/>
+          </w:rPr>
+          <w:tab/>
+        </w:r>
+        <w:r>
+          <w:rPr>
+            <w:noProof/>
+            <w:webHidden/>
+          </w:rPr>
+          <w:fldChar w:fldCharType="begin"/>
+        </w:r>
+        <w:r>
+          <w:rPr>
+            <w:noProof/>
+            <w:webHidden/>
+          </w:rPr>
+          <w:instrText xml:space="preserve"> PAGEREF _Toc383970756 \h </w:instrText>
+        </w:r>
+        <w:r>
+          <w:rPr>
+            <w:noProof/>
+          </w:rPr>
+        </w:r>
+        <w:r>
+          <w:rPr>
+            <w:noProof/>
+            <w:webHidden/>
+          </w:rPr>
+          <w:fldChar w:fldCharType="separate"/>
+        </w:r>
+        <w:r>
+          <w:rPr>
+            <w:noProof/>
+            <w:webHidden/>
+          </w:rPr>
+          <w:t>8</w:t>
+        </w:r>
+        <w:r>
+          <w:rPr>
+            <w:noProof/>
+            <w:webHidden/>
+          </w:rPr>
+          <w:fldChar w:fldCharType="end"/>
+        </w:r>
+      </w:hyperlink>
+    </w:p>
+    <w:p>
+      <w:pPr>
+        <w:pStyle w:val="TOC2"/>
+        <w:tabs>
+          <w:tab w:val="left" w:pos="720"/>
+          <w:tab w:val="right" w:leader="dot" w:pos="9013"/>
+        </w:tabs>
+        <w:rPr>
+          <w:rFonts w:ascii="Times New Roman" w:hAnsi="Times New Roman"/>
+          <w:noProof/>
+          <w:sz w:val="24"/>
+          <w:szCs w:val="24"/>
+          <w:lang w:eastAsia="fr-FR"/>
+        </w:rPr>
+      </w:pPr>
+      <w:hyperlink w:anchor="_Toc383970757" w:history="1">
+        <w:r>
+          <w:rPr>
+            <w:rStyle w:val="Hyperlink"/>
+            <w:noProof/>
+          </w:rPr>
+          <w:t>C.</w:t>
+        </w:r>
+        <w:r>
+          <w:rPr>
+            <w:rFonts w:ascii="Times New Roman" w:hAnsi="Times New Roman"/>
+            <w:noProof/>
+            <w:sz w:val="24"/>
+            <w:szCs w:val="24"/>
+            <w:lang w:eastAsia="fr-FR"/>
+          </w:rPr>
+          <w:tab/>
+        </w:r>
+        <w:r>
+          <w:rPr>
+            <w:rStyle w:val="Hyperlink"/>
+            <w:noProof/>
+          </w:rPr>
+          <w:t>Diagramme de séquence – Gestion de contacts</w:t>
+        </w:r>
+        <w:r>
+          <w:rPr>
+            <w:noProof/>
+            <w:webHidden/>
+          </w:rPr>
+          <w:tab/>
+        </w:r>
+        <w:r>
+          <w:rPr>
+            <w:noProof/>
+            <w:webHidden/>
+          </w:rPr>
+          <w:fldChar w:fldCharType="begin"/>
+        </w:r>
+        <w:r>
+          <w:rPr>
+            <w:noProof/>
+            <w:webHidden/>
+          </w:rPr>
+          <w:instrText xml:space="preserve"> PAGEREF _Toc383970757 \h </w:instrText>
+        </w:r>
+        <w:r>
+          <w:rPr>
+            <w:noProof/>
+          </w:rPr>
+        </w:r>
+        <w:r>
+          <w:rPr>
+            <w:noProof/>
+            <w:webHidden/>
+          </w:rPr>
+          <w:fldChar w:fldCharType="separate"/>
+        </w:r>
+        <w:r>
+          <w:rPr>
+            <w:noProof/>
+            <w:webHidden/>
+          </w:rPr>
+          <w:t>8</w:t>
+        </w:r>
+        <w:r>
+          <w:rPr>
+            <w:noProof/>
+            <w:webHidden/>
+          </w:rPr>
+          <w:fldChar w:fldCharType="end"/>
+        </w:r>
+      </w:hyperlink>
+    </w:p>
+    <w:p>
+      <w:pPr>
+        <w:pStyle w:val="TOC2"/>
+        <w:tabs>
+          <w:tab w:val="left" w:pos="720"/>
+          <w:tab w:val="right" w:leader="dot" w:pos="9013"/>
+        </w:tabs>
+        <w:rPr>
+          <w:rFonts w:ascii="Times New Roman" w:hAnsi="Times New Roman"/>
+          <w:noProof/>
+          <w:sz w:val="24"/>
+          <w:szCs w:val="24"/>
+          <w:lang w:eastAsia="fr-FR"/>
+        </w:rPr>
+      </w:pPr>
+      <w:hyperlink w:anchor="_Toc383970758" w:history="1">
+        <w:r>
+          <w:rPr>
+            <w:rStyle w:val="Hyperlink"/>
+            <w:noProof/>
+          </w:rPr>
+          <w:t>D.</w:t>
+        </w:r>
+        <w:r>
+          <w:rPr>
+            <w:rFonts w:ascii="Times New Roman" w:hAnsi="Times New Roman"/>
+            <w:noProof/>
+            <w:sz w:val="24"/>
+            <w:szCs w:val="24"/>
+            <w:lang w:eastAsia="fr-FR"/>
+          </w:rPr>
+          <w:tab/>
+        </w:r>
+        <w:r>
+          <w:rPr>
+            <w:rStyle w:val="Hyperlink"/>
+            <w:noProof/>
+          </w:rPr>
+          <w:t>Diagramme de séquence – Gestion de SMS</w:t>
+        </w:r>
+        <w:r>
+          <w:rPr>
+            <w:noProof/>
+            <w:webHidden/>
+          </w:rPr>
+          <w:tab/>
+        </w:r>
+        <w:r>
+          <w:rPr>
+            <w:noProof/>
+            <w:webHidden/>
+          </w:rPr>
+          <w:fldChar w:fldCharType="begin"/>
+        </w:r>
+        <w:r>
+          <w:rPr>
+            <w:noProof/>
+            <w:webHidden/>
+          </w:rPr>
+          <w:instrText xml:space="preserve"> PAGEREF _Toc383970758 \h </w:instrText>
+        </w:r>
+        <w:r>
+          <w:rPr>
+            <w:noProof/>
+          </w:rPr>
+        </w:r>
+        <w:r>
+          <w:rPr>
+            <w:noProof/>
+            <w:webHidden/>
+          </w:rPr>
+          <w:fldChar w:fldCharType="separate"/>
+        </w:r>
+        <w:r>
+          <w:rPr>
+            <w:noProof/>
+            <w:webHidden/>
+          </w:rPr>
+          <w:t>8</w:t>
         </w:r>
         <w:r>
           <w:rPr>
@@ -873,21 +1998,27 @@
       <w:pPr>
         <w:pStyle w:val="TOC1"/>
         <w:rPr>
+          <w:rFonts w:ascii="Times New Roman" w:hAnsi="Times New Roman"/>
           <w:noProof/>
+          <w:sz w:val="24"/>
+          <w:szCs w:val="24"/>
           <w:lang w:eastAsia="fr-FR"/>
         </w:rPr>
       </w:pPr>
-      <w:hyperlink w:anchor="_Toc308787667" w:history="1">
+      <w:hyperlink w:anchor="_Toc383970759" w:history="1">
         <w:r>
           <w:rPr>
             <w:rStyle w:val="Hyperlink"/>
             <w:noProof/>
           </w:rPr>
-          <w:t>V.</w:t>
-        </w:r>
-        <w:r>
-          <w:rPr>
-            <w:noProof/>
+          <w:t>VII.</w:t>
+        </w:r>
+        <w:r>
+          <w:rPr>
+            <w:rFonts w:ascii="Times New Roman" w:hAnsi="Times New Roman"/>
+            <w:noProof/>
+            <w:sz w:val="24"/>
+            <w:szCs w:val="24"/>
             <w:lang w:eastAsia="fr-FR"/>
           </w:rPr>
           <w:tab/>
@@ -897,22 +2028,7 @@
             <w:rStyle w:val="Hyperlink"/>
             <w:noProof/>
           </w:rPr>
-          <w:t>Diagramme de classe (1</w:t>
-        </w:r>
-        <w:r>
-          <w:rPr>
-            <w:rStyle w:val="Hyperlink"/>
-            <w:noProof/>
-            <w:vertAlign w:val="superscript"/>
-          </w:rPr>
-          <w:t>ère</w:t>
-        </w:r>
-        <w:r>
-          <w:rPr>
-            <w:rStyle w:val="Hyperlink"/>
-            <w:noProof/>
-          </w:rPr>
-          <w:t xml:space="preserve"> version)</w:t>
+          <w:t>Diagrammes d’activité</w:t>
         </w:r>
         <w:r>
           <w:rPr>
@@ -933,12 +2049,11 @@
             <w:noProof/>
             <w:webHidden/>
           </w:rPr>
-          <w:instrText xml:space="preserve"> PAGEREF _Toc308787667 \h </w:instrText>
-        </w:r>
-        <w:r>
-          <w:rPr>
-            <w:noProof/>
-            <w:webHidden/>
+          <w:instrText xml:space="preserve"> PAGEREF _Toc383970759 \h </w:instrText>
+        </w:r>
+        <w:r>
+          <w:rPr>
+            <w:noProof/>
           </w:rPr>
         </w:r>
         <w:r>
@@ -953,7 +2068,7 @@
             <w:noProof/>
             <w:webHidden/>
           </w:rPr>
-          <w:t>5</w:t>
+          <w:t>8</w:t>
         </w:r>
         <w:r>
           <w:rPr>
@@ -968,15 +2083,18 @@
       <w:pPr>
         <w:pStyle w:val="TOC2"/>
         <w:tabs>
-          <w:tab w:val="left" w:pos="660"/>
-          <w:tab w:val="right" w:leader="dot" w:pos="9913"/>
+          <w:tab w:val="left" w:pos="720"/>
+          <w:tab w:val="right" w:leader="dot" w:pos="9013"/>
         </w:tabs>
         <w:rPr>
+          <w:rFonts w:ascii="Times New Roman" w:hAnsi="Times New Roman"/>
           <w:noProof/>
+          <w:sz w:val="24"/>
+          <w:szCs w:val="24"/>
           <w:lang w:eastAsia="fr-FR"/>
         </w:rPr>
       </w:pPr>
-      <w:hyperlink w:anchor="_Toc308787668" w:history="1">
+      <w:hyperlink w:anchor="_Toc383970760" w:history="1">
         <w:r>
           <w:rPr>
             <w:rStyle w:val="Hyperlink"/>
@@ -986,7 +2104,10 @@
         </w:r>
         <w:r>
           <w:rPr>
-            <w:noProof/>
+            <w:rFonts w:ascii="Times New Roman" w:hAnsi="Times New Roman"/>
+            <w:noProof/>
+            <w:sz w:val="24"/>
+            <w:szCs w:val="24"/>
             <w:lang w:eastAsia="fr-FR"/>
           </w:rPr>
           <w:tab/>
@@ -996,7 +2117,7 @@
             <w:rStyle w:val="Hyperlink"/>
             <w:noProof/>
           </w:rPr>
-          <w:t>Diagramme</w:t>
+          <w:t>Diagramme d’activité – Gestion de fichiers</w:t>
         </w:r>
         <w:r>
           <w:rPr>
@@ -1017,12 +2138,11 @@
             <w:noProof/>
             <w:webHidden/>
           </w:rPr>
-          <w:instrText xml:space="preserve"> PAGEREF _Toc308787668 \h </w:instrText>
-        </w:r>
-        <w:r>
-          <w:rPr>
-            <w:noProof/>
-            <w:webHidden/>
+          <w:instrText xml:space="preserve"> PAGEREF _Toc383970760 \h </w:instrText>
+        </w:r>
+        <w:r>
+          <w:rPr>
+            <w:noProof/>
           </w:rPr>
         </w:r>
         <w:r>
@@ -1037,7 +2157,7 @@
             <w:noProof/>
             <w:webHidden/>
           </w:rPr>
-          <w:t>5</w:t>
+          <w:t>8</w:t>
         </w:r>
         <w:r>
           <w:rPr>
@@ -1052,15 +2172,18 @@
       <w:pPr>
         <w:pStyle w:val="TOC2"/>
         <w:tabs>
-          <w:tab w:val="left" w:pos="660"/>
-          <w:tab w:val="right" w:leader="dot" w:pos="9913"/>
+          <w:tab w:val="left" w:pos="720"/>
+          <w:tab w:val="right" w:leader="dot" w:pos="9013"/>
         </w:tabs>
         <w:rPr>
+          <w:rFonts w:ascii="Times New Roman" w:hAnsi="Times New Roman"/>
           <w:noProof/>
+          <w:sz w:val="24"/>
+          <w:szCs w:val="24"/>
           <w:lang w:eastAsia="fr-FR"/>
         </w:rPr>
       </w:pPr>
-      <w:hyperlink w:anchor="_Toc308787669" w:history="1">
+      <w:hyperlink w:anchor="_Toc383970761" w:history="1">
         <w:r>
           <w:rPr>
             <w:rStyle w:val="Hyperlink"/>
@@ -1070,7 +2193,10 @@
         </w:r>
         <w:r>
           <w:rPr>
-            <w:noProof/>
+            <w:rFonts w:ascii="Times New Roman" w:hAnsi="Times New Roman"/>
+            <w:noProof/>
+            <w:sz w:val="24"/>
+            <w:szCs w:val="24"/>
             <w:lang w:eastAsia="fr-FR"/>
           </w:rPr>
           <w:tab/>
@@ -1080,7 +2206,7 @@
             <w:rStyle w:val="Hyperlink"/>
             <w:noProof/>
           </w:rPr>
-          <w:t>En détail</w:t>
+          <w:t>Diagramme d’activité – Gestion de contacts</w:t>
         </w:r>
         <w:r>
           <w:rPr>
@@ -1101,12 +2227,11 @@
             <w:noProof/>
             <w:webHidden/>
           </w:rPr>
-          <w:instrText xml:space="preserve"> PAGEREF _Toc308787669 \h </w:instrText>
-        </w:r>
-        <w:r>
-          <w:rPr>
-            <w:noProof/>
-            <w:webHidden/>
+          <w:instrText xml:space="preserve"> PAGEREF _Toc383970761 \h </w:instrText>
+        </w:r>
+        <w:r>
+          <w:rPr>
+            <w:noProof/>
           </w:rPr>
         </w:r>
         <w:r>
@@ -1121,7 +2246,96 @@
             <w:noProof/>
             <w:webHidden/>
           </w:rPr>
-          <w:t>5</w:t>
+          <w:t>8</w:t>
+        </w:r>
+        <w:r>
+          <w:rPr>
+            <w:noProof/>
+            <w:webHidden/>
+          </w:rPr>
+          <w:fldChar w:fldCharType="end"/>
+        </w:r>
+      </w:hyperlink>
+    </w:p>
+    <w:p>
+      <w:pPr>
+        <w:pStyle w:val="TOC2"/>
+        <w:tabs>
+          <w:tab w:val="left" w:pos="720"/>
+          <w:tab w:val="right" w:leader="dot" w:pos="9013"/>
+        </w:tabs>
+        <w:rPr>
+          <w:rFonts w:ascii="Times New Roman" w:hAnsi="Times New Roman"/>
+          <w:noProof/>
+          <w:sz w:val="24"/>
+          <w:szCs w:val="24"/>
+          <w:lang w:eastAsia="fr-FR"/>
+        </w:rPr>
+      </w:pPr>
+      <w:hyperlink w:anchor="_Toc383970762" w:history="1">
+        <w:r>
+          <w:rPr>
+            <w:rStyle w:val="Hyperlink"/>
+            <w:noProof/>
+          </w:rPr>
+          <w:t>C.</w:t>
+        </w:r>
+        <w:r>
+          <w:rPr>
+            <w:rFonts w:ascii="Times New Roman" w:hAnsi="Times New Roman"/>
+            <w:noProof/>
+            <w:sz w:val="24"/>
+            <w:szCs w:val="24"/>
+            <w:lang w:eastAsia="fr-FR"/>
+          </w:rPr>
+          <w:tab/>
+        </w:r>
+        <w:r>
+          <w:rPr>
+            <w:rStyle w:val="Hyperlink"/>
+            <w:noProof/>
+          </w:rPr>
+          <w:t>Diagramme d’activité – Gestion de SMS</w:t>
+        </w:r>
+        <w:r>
+          <w:rPr>
+            <w:noProof/>
+            <w:webHidden/>
+          </w:rPr>
+          <w:tab/>
+        </w:r>
+        <w:r>
+          <w:rPr>
+            <w:noProof/>
+            <w:webHidden/>
+          </w:rPr>
+          <w:fldChar w:fldCharType="begin"/>
+        </w:r>
+        <w:r>
+          <w:rPr>
+            <w:noProof/>
+            <w:webHidden/>
+          </w:rPr>
+          <w:instrText xml:space="preserve"> PAGEREF _Toc383970762 \h </w:instrText>
+        </w:r>
+        <w:r>
+          <w:rPr>
+            <w:noProof/>
+          </w:rPr>
+        </w:r>
+        <w:r>
+          <w:rPr>
+            <w:noProof/>
+            <w:webHidden/>
+          </w:rPr>
+          <w:fldChar w:fldCharType="separate"/>
+        </w:r>
+        <w:r>
+          <w:rPr>
+            <w:noProof/>
+            <w:webHidden/>
+          </w:rPr>
+          <w:t>9</w:t>
         </w:r>
         <w:r>
           <w:rPr>
@@ -1136,21 +2350,27 @@
       <w:pPr>
         <w:pStyle w:val="TOC1"/>
         <w:rPr>
+          <w:rFonts w:ascii="Times New Roman" w:hAnsi="Times New Roman"/>
           <w:noProof/>
+          <w:sz w:val="24"/>
+          <w:szCs w:val="24"/>
           <w:lang w:eastAsia="fr-FR"/>
         </w:rPr>
       </w:pPr>
-      <w:hyperlink w:anchor="_Toc308787670" w:history="1">
+      <w:hyperlink w:anchor="_Toc383970763" w:history="1">
         <w:r>
           <w:rPr>
             <w:rStyle w:val="Hyperlink"/>
             <w:noProof/>
           </w:rPr>
-          <w:t>VI.</w:t>
-        </w:r>
-        <w:r>
-          <w:rPr>
-            <w:noProof/>
+          <w:t>VIII.</w:t>
+        </w:r>
+        <w:r>
+          <w:rPr>
+            <w:rFonts w:ascii="Times New Roman" w:hAnsi="Times New Roman"/>
+            <w:noProof/>
+            <w:sz w:val="24"/>
+            <w:szCs w:val="24"/>
             <w:lang w:eastAsia="fr-FR"/>
           </w:rPr>
           <w:tab/>
@@ -1160,7 +2380,7 @@
             <w:rStyle w:val="Hyperlink"/>
             <w:noProof/>
           </w:rPr>
-          <w:t>Diagramme dynamiques – 3 traitements les plus complexes</w:t>
+          <w:t>Diagrammes d’état-transitions</w:t>
         </w:r>
         <w:r>
           <w:rPr>
@@ -1181,12 +2401,11 @@
             <w:noProof/>
             <w:webHidden/>
           </w:rPr>
-          <w:instrText xml:space="preserve"> PAGEREF _Toc308787670 \h </w:instrText>
-        </w:r>
-        <w:r>
-          <w:rPr>
-            <w:noProof/>
-            <w:webHidden/>
+          <w:instrText xml:space="preserve"> PAGEREF _Toc383970763 \h </w:instrText>
+        </w:r>
+        <w:r>
+          <w:rPr>
+            <w:noProof/>
           </w:rPr>
         </w:r>
         <w:r>
@@ -1201,7 +2420,7 @@
             <w:noProof/>
             <w:webHidden/>
           </w:rPr>
-          <w:t>5</w:t>
+          <w:t>9</w:t>
         </w:r>
         <w:r>
           <w:rPr>
@@ -1214,27 +2433,29 @@
     </w:p>
     <w:p>
       <w:pPr>
-        <w:pStyle w:val="TOC2"/>
-        <w:tabs>
-          <w:tab w:val="left" w:pos="660"/>
-          <w:tab w:val="right" w:leader="dot" w:pos="9913"/>
-        </w:tabs>
+        <w:pStyle w:val="TOC1"/>
         <w:rPr>
+          <w:rFonts w:ascii="Times New Roman" w:hAnsi="Times New Roman"/>
           <w:noProof/>
+          <w:sz w:val="24"/>
+          <w:szCs w:val="24"/>
           <w:lang w:eastAsia="fr-FR"/>
         </w:rPr>
       </w:pPr>
-      <w:hyperlink w:anchor="_Toc308787671" w:history="1">
+      <w:hyperlink w:anchor="_Toc383970764" w:history="1">
         <w:r>
           <w:rPr>
             <w:rStyle w:val="Hyperlink"/>
             <w:noProof/>
           </w:rPr>
-          <w:t>A.</w:t>
-        </w:r>
-        <w:r>
-          <w:rPr>
-            <w:noProof/>
+          <w:t>IX.</w:t>
+        </w:r>
+        <w:r>
+          <w:rPr>
+            <w:rFonts w:ascii="Times New Roman" w:hAnsi="Times New Roman"/>
+            <w:noProof/>
+            <w:sz w:val="24"/>
+            <w:szCs w:val="24"/>
             <w:lang w:eastAsia="fr-FR"/>
           </w:rPr>
           <w:tab/>
@@ -1244,7 +2465,7 @@
             <w:rStyle w:val="Hyperlink"/>
             <w:noProof/>
           </w:rPr>
-          <w:t>Traitements choisis</w:t>
+          <w:t>Diagrammes de déploiement</w:t>
         </w:r>
         <w:r>
           <w:rPr>
@@ -1265,12 +2486,11 @@
             <w:noProof/>
             <w:webHidden/>
           </w:rPr>
-          <w:instrText xml:space="preserve"> PAGEREF _Toc308787671 \h </w:instrText>
-        </w:r>
-        <w:r>
-          <w:rPr>
-            <w:noProof/>
-            <w:webHidden/>
+          <w:instrText xml:space="preserve"> PAGEREF _Toc383970764 \h </w:instrText>
+        </w:r>
+        <w:r>
+          <w:rPr>
+            <w:noProof/>
           </w:rPr>
         </w:r>
         <w:r>
@@ -1285,1015 +2505,7 @@
             <w:noProof/>
             <w:webHidden/>
           </w:rPr>
-          <w:t>5</w:t>
-        </w:r>
-        <w:r>
-          <w:rPr>
-            <w:noProof/>
-            <w:webHidden/>
-          </w:rPr>
-          <w:fldChar w:fldCharType="end"/>
-        </w:r>
-      </w:hyperlink>
-    </w:p>
-    <w:p>
-      <w:pPr>
-        <w:pStyle w:val="TOC2"/>
-        <w:tabs>
-          <w:tab w:val="left" w:pos="660"/>
-          <w:tab w:val="right" w:leader="dot" w:pos="9913"/>
-        </w:tabs>
-        <w:rPr>
-          <w:noProof/>
-          <w:lang w:eastAsia="fr-FR"/>
-        </w:rPr>
-      </w:pPr>
-      <w:hyperlink w:anchor="_Toc308787672" w:history="1">
-        <w:r>
-          <w:rPr>
-            <w:rStyle w:val="Hyperlink"/>
-            <w:noProof/>
-          </w:rPr>
-          <w:t>B.</w:t>
-        </w:r>
-        <w:r>
-          <w:rPr>
-            <w:noProof/>
-            <w:lang w:eastAsia="fr-FR"/>
-          </w:rPr>
-          <w:tab/>
-        </w:r>
-        <w:r>
-          <w:rPr>
-            <w:rStyle w:val="Hyperlink"/>
-            <w:noProof/>
-          </w:rPr>
-          <w:t>DG de Cas d’utilisation</w:t>
-        </w:r>
-        <w:r>
-          <w:rPr>
-            <w:noProof/>
-            <w:webHidden/>
-          </w:rPr>
-          <w:tab/>
-        </w:r>
-        <w:r>
-          <w:rPr>
-            <w:noProof/>
-            <w:webHidden/>
-          </w:rPr>
-          <w:fldChar w:fldCharType="begin"/>
-        </w:r>
-        <w:r>
-          <w:rPr>
-            <w:noProof/>
-            <w:webHidden/>
-          </w:rPr>
-          <w:instrText xml:space="preserve"> PAGEREF _Toc308787672 \h </w:instrText>
-        </w:r>
-        <w:r>
-          <w:rPr>
-            <w:noProof/>
-            <w:webHidden/>
-          </w:rPr>
-        </w:r>
-        <w:r>
-          <w:rPr>
-            <w:noProof/>
-            <w:webHidden/>
-          </w:rPr>
-          <w:fldChar w:fldCharType="separate"/>
-        </w:r>
-        <w:r>
-          <w:rPr>
-            <w:noProof/>
-            <w:webHidden/>
-          </w:rPr>
-          <w:t>6</w:t>
-        </w:r>
-        <w:r>
-          <w:rPr>
-            <w:noProof/>
-            <w:webHidden/>
-          </w:rPr>
-          <w:fldChar w:fldCharType="end"/>
-        </w:r>
-      </w:hyperlink>
-    </w:p>
-    <w:p>
-      <w:pPr>
-        <w:pStyle w:val="TOC3"/>
-        <w:tabs>
-          <w:tab w:val="left" w:pos="880"/>
-          <w:tab w:val="right" w:leader="dot" w:pos="9913"/>
-        </w:tabs>
-        <w:rPr>
-          <w:noProof/>
-          <w:lang w:val="fr-FR" w:eastAsia="fr-FR"/>
-        </w:rPr>
-      </w:pPr>
-      <w:hyperlink w:anchor="_Toc308787673" w:history="1">
-        <w:r>
-          <w:rPr>
-            <w:rStyle w:val="Hyperlink"/>
-            <w:noProof/>
-          </w:rPr>
-          <w:t>1.</w:t>
-        </w:r>
-        <w:r>
-          <w:rPr>
-            <w:noProof/>
-            <w:lang w:val="fr-FR" w:eastAsia="fr-FR"/>
-          </w:rPr>
-          <w:tab/>
-        </w:r>
-        <w:r>
-          <w:rPr>
-            <w:rStyle w:val="Hyperlink"/>
-            <w:noProof/>
-          </w:rPr>
-          <w:t>DG de Cas d’Utilisation - traitement &lt;xxxx&gt;</w:t>
-        </w:r>
-        <w:r>
-          <w:rPr>
-            <w:noProof/>
-            <w:webHidden/>
-          </w:rPr>
-          <w:tab/>
-        </w:r>
-        <w:r>
-          <w:rPr>
-            <w:noProof/>
-            <w:webHidden/>
-          </w:rPr>
-          <w:fldChar w:fldCharType="begin"/>
-        </w:r>
-        <w:r>
-          <w:rPr>
-            <w:noProof/>
-            <w:webHidden/>
-          </w:rPr>
-          <w:instrText xml:space="preserve"> PAGEREF _Toc308787673 \h </w:instrText>
-        </w:r>
-        <w:r>
-          <w:rPr>
-            <w:noProof/>
-            <w:webHidden/>
-          </w:rPr>
-        </w:r>
-        <w:r>
-          <w:rPr>
-            <w:noProof/>
-            <w:webHidden/>
-          </w:rPr>
-          <w:fldChar w:fldCharType="separate"/>
-        </w:r>
-        <w:r>
-          <w:rPr>
-            <w:noProof/>
-            <w:webHidden/>
-          </w:rPr>
-          <w:t>6</w:t>
-        </w:r>
-        <w:r>
-          <w:rPr>
-            <w:noProof/>
-            <w:webHidden/>
-          </w:rPr>
-          <w:fldChar w:fldCharType="end"/>
-        </w:r>
-      </w:hyperlink>
-    </w:p>
-    <w:p>
-      <w:pPr>
-        <w:pStyle w:val="TOC3"/>
-        <w:tabs>
-          <w:tab w:val="left" w:pos="880"/>
-          <w:tab w:val="right" w:leader="dot" w:pos="9913"/>
-        </w:tabs>
-        <w:rPr>
-          <w:noProof/>
-          <w:lang w:val="fr-FR" w:eastAsia="fr-FR"/>
-        </w:rPr>
-      </w:pPr>
-      <w:hyperlink w:anchor="_Toc308787674" w:history="1">
-        <w:r>
-          <w:rPr>
-            <w:rStyle w:val="Hyperlink"/>
-            <w:noProof/>
-          </w:rPr>
-          <w:t>2.</w:t>
-        </w:r>
-        <w:r>
-          <w:rPr>
-            <w:noProof/>
-            <w:lang w:val="fr-FR" w:eastAsia="fr-FR"/>
-          </w:rPr>
-          <w:tab/>
-        </w:r>
-        <w:r>
-          <w:rPr>
-            <w:rStyle w:val="Hyperlink"/>
-            <w:noProof/>
-          </w:rPr>
-          <w:t>DG de Cas d’Utilisation - traitement &lt;xxxx&gt;</w:t>
-        </w:r>
-        <w:r>
-          <w:rPr>
-            <w:noProof/>
-            <w:webHidden/>
-          </w:rPr>
-          <w:tab/>
-        </w:r>
-        <w:r>
-          <w:rPr>
-            <w:noProof/>
-            <w:webHidden/>
-          </w:rPr>
-          <w:fldChar w:fldCharType="begin"/>
-        </w:r>
-        <w:r>
-          <w:rPr>
-            <w:noProof/>
-            <w:webHidden/>
-          </w:rPr>
-          <w:instrText xml:space="preserve"> PAGEREF _Toc308787674 \h </w:instrText>
-        </w:r>
-        <w:r>
-          <w:rPr>
-            <w:noProof/>
-            <w:webHidden/>
-          </w:rPr>
-        </w:r>
-        <w:r>
-          <w:rPr>
-            <w:noProof/>
-            <w:webHidden/>
-          </w:rPr>
-          <w:fldChar w:fldCharType="separate"/>
-        </w:r>
-        <w:r>
-          <w:rPr>
-            <w:noProof/>
-            <w:webHidden/>
-          </w:rPr>
-          <w:t>6</w:t>
-        </w:r>
-        <w:r>
-          <w:rPr>
-            <w:noProof/>
-            <w:webHidden/>
-          </w:rPr>
-          <w:fldChar w:fldCharType="end"/>
-        </w:r>
-      </w:hyperlink>
-    </w:p>
-    <w:p>
-      <w:pPr>
-        <w:pStyle w:val="TOC3"/>
-        <w:tabs>
-          <w:tab w:val="left" w:pos="880"/>
-          <w:tab w:val="right" w:leader="dot" w:pos="9913"/>
-        </w:tabs>
-        <w:rPr>
-          <w:noProof/>
-          <w:lang w:val="fr-FR" w:eastAsia="fr-FR"/>
-        </w:rPr>
-      </w:pPr>
-      <w:hyperlink w:anchor="_Toc308787675" w:history="1">
-        <w:r>
-          <w:rPr>
-            <w:rStyle w:val="Hyperlink"/>
-            <w:noProof/>
-          </w:rPr>
-          <w:t>3.</w:t>
-        </w:r>
-        <w:r>
-          <w:rPr>
-            <w:noProof/>
-            <w:lang w:val="fr-FR" w:eastAsia="fr-FR"/>
-          </w:rPr>
-          <w:tab/>
-        </w:r>
-        <w:r>
-          <w:rPr>
-            <w:rStyle w:val="Hyperlink"/>
-            <w:noProof/>
-          </w:rPr>
-          <w:t>DG de Cas d’Utilisation - traitement &lt;xxxx&gt;</w:t>
-        </w:r>
-        <w:r>
-          <w:rPr>
-            <w:noProof/>
-            <w:webHidden/>
-          </w:rPr>
-          <w:tab/>
-        </w:r>
-        <w:r>
-          <w:rPr>
-            <w:noProof/>
-            <w:webHidden/>
-          </w:rPr>
-          <w:fldChar w:fldCharType="begin"/>
-        </w:r>
-        <w:r>
-          <w:rPr>
-            <w:noProof/>
-            <w:webHidden/>
-          </w:rPr>
-          <w:instrText xml:space="preserve"> PAGEREF _Toc308787675 \h </w:instrText>
-        </w:r>
-        <w:r>
-          <w:rPr>
-            <w:noProof/>
-            <w:webHidden/>
-          </w:rPr>
-        </w:r>
-        <w:r>
-          <w:rPr>
-            <w:noProof/>
-            <w:webHidden/>
-          </w:rPr>
-          <w:fldChar w:fldCharType="separate"/>
-        </w:r>
-        <w:r>
-          <w:rPr>
-            <w:noProof/>
-            <w:webHidden/>
-          </w:rPr>
-          <w:t>6</w:t>
-        </w:r>
-        <w:r>
-          <w:rPr>
-            <w:noProof/>
-            <w:webHidden/>
-          </w:rPr>
-          <w:fldChar w:fldCharType="end"/>
-        </w:r>
-      </w:hyperlink>
-    </w:p>
-    <w:p>
-      <w:pPr>
-        <w:pStyle w:val="TOC2"/>
-        <w:tabs>
-          <w:tab w:val="left" w:pos="660"/>
-          <w:tab w:val="right" w:leader="dot" w:pos="9913"/>
-        </w:tabs>
-        <w:rPr>
-          <w:noProof/>
-          <w:lang w:eastAsia="fr-FR"/>
-        </w:rPr>
-      </w:pPr>
-      <w:hyperlink w:anchor="_Toc308787676" w:history="1">
-        <w:r>
-          <w:rPr>
-            <w:rStyle w:val="Hyperlink"/>
-            <w:noProof/>
-          </w:rPr>
-          <w:t>C.</w:t>
-        </w:r>
-        <w:r>
-          <w:rPr>
-            <w:noProof/>
-            <w:lang w:eastAsia="fr-FR"/>
-          </w:rPr>
-          <w:tab/>
-        </w:r>
-        <w:r>
-          <w:rPr>
-            <w:rStyle w:val="Hyperlink"/>
-            <w:noProof/>
-          </w:rPr>
-          <w:t>DG de Séquence</w:t>
-        </w:r>
-        <w:r>
-          <w:rPr>
-            <w:noProof/>
-            <w:webHidden/>
-          </w:rPr>
-          <w:tab/>
-        </w:r>
-        <w:r>
-          <w:rPr>
-            <w:noProof/>
-            <w:webHidden/>
-          </w:rPr>
-          <w:fldChar w:fldCharType="begin"/>
-        </w:r>
-        <w:r>
-          <w:rPr>
-            <w:noProof/>
-            <w:webHidden/>
-          </w:rPr>
-          <w:instrText xml:space="preserve"> PAGEREF _Toc308787676 \h </w:instrText>
-        </w:r>
-        <w:r>
-          <w:rPr>
-            <w:noProof/>
-            <w:webHidden/>
-          </w:rPr>
-        </w:r>
-        <w:r>
-          <w:rPr>
-            <w:noProof/>
-            <w:webHidden/>
-          </w:rPr>
-          <w:fldChar w:fldCharType="separate"/>
-        </w:r>
-        <w:r>
-          <w:rPr>
-            <w:noProof/>
-            <w:webHidden/>
-          </w:rPr>
-          <w:t>7</w:t>
-        </w:r>
-        <w:r>
-          <w:rPr>
-            <w:noProof/>
-            <w:webHidden/>
-          </w:rPr>
-          <w:fldChar w:fldCharType="end"/>
-        </w:r>
-      </w:hyperlink>
-    </w:p>
-    <w:p>
-      <w:pPr>
-        <w:pStyle w:val="TOC3"/>
-        <w:tabs>
-          <w:tab w:val="left" w:pos="880"/>
-          <w:tab w:val="right" w:leader="dot" w:pos="9913"/>
-        </w:tabs>
-        <w:rPr>
-          <w:noProof/>
-          <w:lang w:val="fr-FR" w:eastAsia="fr-FR"/>
-        </w:rPr>
-      </w:pPr>
-      <w:hyperlink w:anchor="_Toc308787677" w:history="1">
-        <w:r>
-          <w:rPr>
-            <w:rStyle w:val="Hyperlink"/>
-            <w:noProof/>
-          </w:rPr>
-          <w:t>1.</w:t>
-        </w:r>
-        <w:r>
-          <w:rPr>
-            <w:noProof/>
-            <w:lang w:val="fr-FR" w:eastAsia="fr-FR"/>
-          </w:rPr>
-          <w:tab/>
-        </w:r>
-        <w:r>
-          <w:rPr>
-            <w:rStyle w:val="Hyperlink"/>
-            <w:noProof/>
-          </w:rPr>
-          <w:t>DG de Séquence - traitement &lt;xxxx&gt;</w:t>
-        </w:r>
-        <w:r>
-          <w:rPr>
-            <w:noProof/>
-            <w:webHidden/>
-          </w:rPr>
-          <w:tab/>
-        </w:r>
-        <w:r>
-          <w:rPr>
-            <w:noProof/>
-            <w:webHidden/>
-          </w:rPr>
-          <w:fldChar w:fldCharType="begin"/>
-        </w:r>
-        <w:r>
-          <w:rPr>
-            <w:noProof/>
-            <w:webHidden/>
-          </w:rPr>
-          <w:instrText xml:space="preserve"> PAGEREF _Toc308787677 \h </w:instrText>
-        </w:r>
-        <w:r>
-          <w:rPr>
-            <w:noProof/>
-            <w:webHidden/>
-          </w:rPr>
-        </w:r>
-        <w:r>
-          <w:rPr>
-            <w:noProof/>
-            <w:webHidden/>
-          </w:rPr>
-          <w:fldChar w:fldCharType="separate"/>
-        </w:r>
-        <w:r>
-          <w:rPr>
-            <w:noProof/>
-            <w:webHidden/>
-          </w:rPr>
-          <w:t>7</w:t>
-        </w:r>
-        <w:r>
-          <w:rPr>
-            <w:noProof/>
-            <w:webHidden/>
-          </w:rPr>
-          <w:fldChar w:fldCharType="end"/>
-        </w:r>
-      </w:hyperlink>
-    </w:p>
-    <w:p>
-      <w:pPr>
-        <w:pStyle w:val="TOC3"/>
-        <w:tabs>
-          <w:tab w:val="left" w:pos="880"/>
-          <w:tab w:val="right" w:leader="dot" w:pos="9913"/>
-        </w:tabs>
-        <w:rPr>
-          <w:noProof/>
-          <w:lang w:val="fr-FR" w:eastAsia="fr-FR"/>
-        </w:rPr>
-      </w:pPr>
-      <w:hyperlink w:anchor="_Toc308787678" w:history="1">
-        <w:r>
-          <w:rPr>
-            <w:rStyle w:val="Hyperlink"/>
-            <w:noProof/>
-          </w:rPr>
-          <w:t>2.</w:t>
-        </w:r>
-        <w:r>
-          <w:rPr>
-            <w:noProof/>
-            <w:lang w:val="fr-FR" w:eastAsia="fr-FR"/>
-          </w:rPr>
-          <w:tab/>
-        </w:r>
-        <w:r>
-          <w:rPr>
-            <w:rStyle w:val="Hyperlink"/>
-            <w:noProof/>
-          </w:rPr>
-          <w:t>DG de Séquence - traitement &lt;xxxx&gt;</w:t>
-        </w:r>
-        <w:r>
-          <w:rPr>
-            <w:noProof/>
-            <w:webHidden/>
-          </w:rPr>
-          <w:tab/>
-        </w:r>
-        <w:r>
-          <w:rPr>
-            <w:noProof/>
-            <w:webHidden/>
-          </w:rPr>
-          <w:fldChar w:fldCharType="begin"/>
-        </w:r>
-        <w:r>
-          <w:rPr>
-            <w:noProof/>
-            <w:webHidden/>
-          </w:rPr>
-          <w:instrText xml:space="preserve"> PAGEREF _Toc308787678 \h </w:instrText>
-        </w:r>
-        <w:r>
-          <w:rPr>
-            <w:noProof/>
-            <w:webHidden/>
-          </w:rPr>
-        </w:r>
-        <w:r>
-          <w:rPr>
-            <w:noProof/>
-            <w:webHidden/>
-          </w:rPr>
-          <w:fldChar w:fldCharType="separate"/>
-        </w:r>
-        <w:r>
-          <w:rPr>
-            <w:noProof/>
-            <w:webHidden/>
-          </w:rPr>
-          <w:t>7</w:t>
-        </w:r>
-        <w:r>
-          <w:rPr>
-            <w:noProof/>
-            <w:webHidden/>
-          </w:rPr>
-          <w:fldChar w:fldCharType="end"/>
-        </w:r>
-      </w:hyperlink>
-    </w:p>
-    <w:p>
-      <w:pPr>
-        <w:pStyle w:val="TOC3"/>
-        <w:tabs>
-          <w:tab w:val="left" w:pos="880"/>
-          <w:tab w:val="right" w:leader="dot" w:pos="9913"/>
-        </w:tabs>
-        <w:rPr>
-          <w:noProof/>
-          <w:lang w:val="fr-FR" w:eastAsia="fr-FR"/>
-        </w:rPr>
-      </w:pPr>
-      <w:hyperlink w:anchor="_Toc308787679" w:history="1">
-        <w:r>
-          <w:rPr>
-            <w:rStyle w:val="Hyperlink"/>
-            <w:noProof/>
-          </w:rPr>
-          <w:t>3.</w:t>
-        </w:r>
-        <w:r>
-          <w:rPr>
-            <w:noProof/>
-            <w:lang w:val="fr-FR" w:eastAsia="fr-FR"/>
-          </w:rPr>
-          <w:tab/>
-        </w:r>
-        <w:r>
-          <w:rPr>
-            <w:rStyle w:val="Hyperlink"/>
-            <w:noProof/>
-          </w:rPr>
-          <w:t>DG de Séquence - traitement &lt;xxxx&gt;</w:t>
-        </w:r>
-        <w:r>
-          <w:rPr>
-            <w:noProof/>
-            <w:webHidden/>
-          </w:rPr>
-          <w:tab/>
-        </w:r>
-        <w:r>
-          <w:rPr>
-            <w:noProof/>
-            <w:webHidden/>
-          </w:rPr>
-          <w:fldChar w:fldCharType="begin"/>
-        </w:r>
-        <w:r>
-          <w:rPr>
-            <w:noProof/>
-            <w:webHidden/>
-          </w:rPr>
-          <w:instrText xml:space="preserve"> PAGEREF _Toc308787679 \h </w:instrText>
-        </w:r>
-        <w:r>
-          <w:rPr>
-            <w:noProof/>
-            <w:webHidden/>
-          </w:rPr>
-        </w:r>
-        <w:r>
-          <w:rPr>
-            <w:noProof/>
-            <w:webHidden/>
-          </w:rPr>
-          <w:fldChar w:fldCharType="separate"/>
-        </w:r>
-        <w:r>
-          <w:rPr>
-            <w:noProof/>
-            <w:webHidden/>
-          </w:rPr>
-          <w:t>7</w:t>
-        </w:r>
-        <w:r>
-          <w:rPr>
-            <w:noProof/>
-            <w:webHidden/>
-          </w:rPr>
-          <w:fldChar w:fldCharType="end"/>
-        </w:r>
-      </w:hyperlink>
-    </w:p>
-    <w:p>
-      <w:pPr>
-        <w:pStyle w:val="TOC2"/>
-        <w:tabs>
-          <w:tab w:val="left" w:pos="660"/>
-          <w:tab w:val="right" w:leader="dot" w:pos="9913"/>
-        </w:tabs>
-        <w:rPr>
-          <w:noProof/>
-          <w:lang w:eastAsia="fr-FR"/>
-        </w:rPr>
-      </w:pPr>
-      <w:hyperlink w:anchor="_Toc308787680" w:history="1">
-        <w:r>
-          <w:rPr>
-            <w:rStyle w:val="Hyperlink"/>
-            <w:noProof/>
-          </w:rPr>
-          <w:t>D.</w:t>
-        </w:r>
-        <w:r>
-          <w:rPr>
-            <w:noProof/>
-            <w:lang w:eastAsia="fr-FR"/>
-          </w:rPr>
-          <w:tab/>
-        </w:r>
-        <w:r>
-          <w:rPr>
-            <w:rStyle w:val="Hyperlink"/>
-            <w:noProof/>
-          </w:rPr>
-          <w:t>DG Etat-Transition</w:t>
-        </w:r>
-        <w:r>
-          <w:rPr>
-            <w:noProof/>
-            <w:webHidden/>
-          </w:rPr>
-          <w:tab/>
-        </w:r>
-        <w:r>
-          <w:rPr>
-            <w:noProof/>
-            <w:webHidden/>
-          </w:rPr>
-          <w:fldChar w:fldCharType="begin"/>
-        </w:r>
-        <w:r>
-          <w:rPr>
-            <w:noProof/>
-            <w:webHidden/>
-          </w:rPr>
-          <w:instrText xml:space="preserve"> PAGEREF _Toc308787680 \h </w:instrText>
-        </w:r>
-        <w:r>
-          <w:rPr>
-            <w:noProof/>
-            <w:webHidden/>
-          </w:rPr>
-        </w:r>
-        <w:r>
-          <w:rPr>
-            <w:noProof/>
-            <w:webHidden/>
-          </w:rPr>
-          <w:fldChar w:fldCharType="separate"/>
-        </w:r>
-        <w:r>
-          <w:rPr>
-            <w:noProof/>
-            <w:webHidden/>
-          </w:rPr>
-          <w:t>8</w:t>
-        </w:r>
-        <w:r>
-          <w:rPr>
-            <w:noProof/>
-            <w:webHidden/>
-          </w:rPr>
-          <w:fldChar w:fldCharType="end"/>
-        </w:r>
-      </w:hyperlink>
-    </w:p>
-    <w:p>
-      <w:pPr>
-        <w:pStyle w:val="TOC3"/>
-        <w:tabs>
-          <w:tab w:val="left" w:pos="880"/>
-          <w:tab w:val="right" w:leader="dot" w:pos="9913"/>
-        </w:tabs>
-        <w:rPr>
-          <w:noProof/>
-          <w:lang w:val="fr-FR" w:eastAsia="fr-FR"/>
-        </w:rPr>
-      </w:pPr>
-      <w:hyperlink w:anchor="_Toc308787681" w:history="1">
-        <w:r>
-          <w:rPr>
-            <w:rStyle w:val="Hyperlink"/>
-            <w:noProof/>
-          </w:rPr>
-          <w:t>1.</w:t>
-        </w:r>
-        <w:r>
-          <w:rPr>
-            <w:noProof/>
-            <w:lang w:val="fr-FR" w:eastAsia="fr-FR"/>
-          </w:rPr>
-          <w:tab/>
-        </w:r>
-        <w:r>
-          <w:rPr>
-            <w:rStyle w:val="Hyperlink"/>
-            <w:noProof/>
-          </w:rPr>
-          <w:t>DG Etat-Transition - traitement &lt;xxxx&gt;</w:t>
-        </w:r>
-        <w:r>
-          <w:rPr>
-            <w:noProof/>
-            <w:webHidden/>
-          </w:rPr>
-          <w:tab/>
-        </w:r>
-        <w:r>
-          <w:rPr>
-            <w:noProof/>
-            <w:webHidden/>
-          </w:rPr>
-          <w:fldChar w:fldCharType="begin"/>
-        </w:r>
-        <w:r>
-          <w:rPr>
-            <w:noProof/>
-            <w:webHidden/>
-          </w:rPr>
-          <w:instrText xml:space="preserve"> PAGEREF _Toc308787681 \h </w:instrText>
-        </w:r>
-        <w:r>
-          <w:rPr>
-            <w:noProof/>
-            <w:webHidden/>
-          </w:rPr>
-        </w:r>
-        <w:r>
-          <w:rPr>
-            <w:noProof/>
-            <w:webHidden/>
-          </w:rPr>
-          <w:fldChar w:fldCharType="separate"/>
-        </w:r>
-        <w:r>
-          <w:rPr>
-            <w:noProof/>
-            <w:webHidden/>
-          </w:rPr>
-          <w:t>8</w:t>
-        </w:r>
-        <w:r>
-          <w:rPr>
-            <w:noProof/>
-            <w:webHidden/>
-          </w:rPr>
-          <w:fldChar w:fldCharType="end"/>
-        </w:r>
-      </w:hyperlink>
-    </w:p>
-    <w:p>
-      <w:pPr>
-        <w:pStyle w:val="TOC3"/>
-        <w:tabs>
-          <w:tab w:val="left" w:pos="880"/>
-          <w:tab w:val="right" w:leader="dot" w:pos="9913"/>
-        </w:tabs>
-        <w:rPr>
-          <w:noProof/>
-          <w:lang w:val="fr-FR" w:eastAsia="fr-FR"/>
-        </w:rPr>
-      </w:pPr>
-      <w:hyperlink w:anchor="_Toc308787682" w:history="1">
-        <w:r>
-          <w:rPr>
-            <w:rStyle w:val="Hyperlink"/>
-            <w:noProof/>
-          </w:rPr>
-          <w:t>2.</w:t>
-        </w:r>
-        <w:r>
-          <w:rPr>
-            <w:noProof/>
-            <w:lang w:val="fr-FR" w:eastAsia="fr-FR"/>
-          </w:rPr>
-          <w:tab/>
-        </w:r>
-        <w:r>
-          <w:rPr>
-            <w:rStyle w:val="Hyperlink"/>
-            <w:noProof/>
-          </w:rPr>
-          <w:t>DG Etat-Transition - traitement &lt;xxxx&gt;</w:t>
-        </w:r>
-        <w:r>
-          <w:rPr>
-            <w:noProof/>
-            <w:webHidden/>
-          </w:rPr>
-          <w:tab/>
-        </w:r>
-        <w:r>
-          <w:rPr>
-            <w:noProof/>
-            <w:webHidden/>
-          </w:rPr>
-          <w:fldChar w:fldCharType="begin"/>
-        </w:r>
-        <w:r>
-          <w:rPr>
-            <w:noProof/>
-            <w:webHidden/>
-          </w:rPr>
-          <w:instrText xml:space="preserve"> PAGEREF _Toc308787682 \h </w:instrText>
-        </w:r>
-        <w:r>
-          <w:rPr>
-            <w:noProof/>
-            <w:webHidden/>
-          </w:rPr>
-        </w:r>
-        <w:r>
-          <w:rPr>
-            <w:noProof/>
-            <w:webHidden/>
-          </w:rPr>
-          <w:fldChar w:fldCharType="separate"/>
-        </w:r>
-        <w:r>
-          <w:rPr>
-            <w:noProof/>
-            <w:webHidden/>
-          </w:rPr>
-          <w:t>8</w:t>
-        </w:r>
-        <w:r>
-          <w:rPr>
-            <w:noProof/>
-            <w:webHidden/>
-          </w:rPr>
-          <w:fldChar w:fldCharType="end"/>
-        </w:r>
-      </w:hyperlink>
-    </w:p>
-    <w:p>
-      <w:pPr>
-        <w:pStyle w:val="TOC3"/>
-        <w:tabs>
-          <w:tab w:val="left" w:pos="880"/>
-          <w:tab w:val="right" w:leader="dot" w:pos="9913"/>
-        </w:tabs>
-        <w:rPr>
-          <w:noProof/>
-          <w:lang w:val="fr-FR" w:eastAsia="fr-FR"/>
-        </w:rPr>
-      </w:pPr>
-      <w:hyperlink w:anchor="_Toc308787683" w:history="1">
-        <w:r>
-          <w:rPr>
-            <w:rStyle w:val="Hyperlink"/>
-            <w:noProof/>
-          </w:rPr>
-          <w:t>3.</w:t>
-        </w:r>
-        <w:r>
-          <w:rPr>
-            <w:noProof/>
-            <w:lang w:val="fr-FR" w:eastAsia="fr-FR"/>
-          </w:rPr>
-          <w:tab/>
-        </w:r>
-        <w:r>
-          <w:rPr>
-            <w:rStyle w:val="Hyperlink"/>
-            <w:noProof/>
-          </w:rPr>
-          <w:t>DG Etat-Transition - traitement &lt;xxxx&gt;</w:t>
-        </w:r>
-        <w:r>
-          <w:rPr>
-            <w:noProof/>
-            <w:webHidden/>
-          </w:rPr>
-          <w:tab/>
-        </w:r>
-        <w:r>
-          <w:rPr>
-            <w:noProof/>
-            <w:webHidden/>
-          </w:rPr>
-          <w:fldChar w:fldCharType="begin"/>
-        </w:r>
-        <w:r>
-          <w:rPr>
-            <w:noProof/>
-            <w:webHidden/>
-          </w:rPr>
-          <w:instrText xml:space="preserve"> PAGEREF _Toc308787683 \h </w:instrText>
-        </w:r>
-        <w:r>
-          <w:rPr>
-            <w:noProof/>
-            <w:webHidden/>
-          </w:rPr>
-        </w:r>
-        <w:r>
-          <w:rPr>
-            <w:noProof/>
-            <w:webHidden/>
-          </w:rPr>
-          <w:fldChar w:fldCharType="separate"/>
-        </w:r>
-        <w:r>
-          <w:rPr>
-            <w:noProof/>
-            <w:webHidden/>
-          </w:rPr>
-          <w:t>8</w:t>
+          <w:t>9</w:t>
         </w:r>
         <w:r>
           <w:rPr>
@@ -2334,7 +2546,7 @@
         <w:pStyle w:val="Heading1"/>
         <w:spacing w:before="120" w:after="240"/>
       </w:pPr>
-      <w:bookmarkStart w:id="0" w:name="_Toc308787657"/>
+      <w:bookmarkStart w:id="0" w:name="_Toc383970737"/>
       <w:r>
         <w:t>Sujet</w:t>
       </w:r>
@@ -2354,7 +2566,7 @@
         <w:pStyle w:val="Heading1"/>
         <w:spacing w:before="120" w:after="240"/>
       </w:pPr>
-      <w:bookmarkStart w:id="1" w:name="_Toc308787661"/>
+      <w:bookmarkStart w:id="1" w:name="_Toc383970738"/>
       <w:r>
         <w:t>Dictionnaire des données</w:t>
       </w:r>
@@ -2365,7 +2577,7 @@
         <w:pStyle w:val="Heading2"/>
         <w:spacing w:before="120" w:after="120"/>
       </w:pPr>
-      <w:bookmarkStart w:id="2" w:name="_Toc308787662"/>
+      <w:bookmarkStart w:id="2" w:name="_Toc383970739"/>
       <w:r>
         <w:t>Définition « Dictionnaire des données »</w:t>
       </w:r>
@@ -2410,12 +2622,11 @@
         <w:pStyle w:val="Heading2"/>
         <w:spacing w:before="120" w:after="120"/>
       </w:pPr>
-      <w:bookmarkStart w:id="3" w:name="_Toc308787663"/>
+      <w:bookmarkStart w:id="3" w:name="_Toc383970740"/>
       <w:commentRangeStart w:id="4"/>
       <w:r>
         <w:t>Document « Dictionnaire des données »</w:t>
       </w:r>
-      <w:bookmarkEnd w:id="3"/>
       <w:commentRangeEnd w:id="4"/>
       <w:r>
         <w:rPr>
@@ -2427,13 +2638,14 @@
         </w:rPr>
         <w:commentReference w:id="4"/>
       </w:r>
+      <w:bookmarkEnd w:id="3"/>
     </w:p>
     <w:p>
       <w:pPr>
         <w:pStyle w:val="Heading3"/>
         <w:spacing w:after="240"/>
       </w:pPr>
-      <w:bookmarkStart w:id="5" w:name="_Toc308787664"/>
+      <w:bookmarkStart w:id="5" w:name="_Toc383970741"/>
       <w:r>
         <w:t>Première étape : listing des données</w:t>
       </w:r>
@@ -2545,7 +2757,7 @@
         <w:pStyle w:val="Heading3"/>
         <w:spacing w:after="240"/>
       </w:pPr>
-      <w:bookmarkStart w:id="6" w:name="_Toc308787665"/>
+      <w:bookmarkStart w:id="6" w:name="_Toc383970742"/>
       <w:r>
         <w:t>Seconde étape : définition / documentation des données</w:t>
       </w:r>
@@ -2853,11 +3065,131 @@
         <w:pStyle w:val="Heading1"/>
         <w:spacing w:before="120" w:after="240"/>
       </w:pPr>
-      <w:bookmarkStart w:id="7" w:name="_Toc308787666"/>
+      <w:bookmarkStart w:id="7" w:name="_Toc383970743"/>
+      <w:r>
+        <w:t>Tableau des acteurs et des processus</w:t>
+      </w:r>
+      <w:bookmarkEnd w:id="7"/>
+    </w:p>
+    <w:p>
+      <w:pPr>
+        <w:pStyle w:val="Heading2"/>
+        <w:spacing w:before="120" w:after="120"/>
+      </w:pPr>
+      <w:bookmarkStart w:id="8" w:name="_Toc383970744"/>
+      <w:r>
+        <w:t>Tableau des acteurs</w:t>
+      </w:r>
+      <w:bookmarkEnd w:id="8"/>
+    </w:p>
+    <w:p>
+      <w:r>
+        <w:t xml:space="preserve">Processus applicatifs de la solution </w:t>
+      </w:r>
+      <w:r>
+        <w:sym w:font="Wingdings" w:char="F0F3"/>
+      </w:r>
+      <w:r>
+        <w:t xml:space="preserve"> services fonctionnels </w:t>
+      </w:r>
+      <w:r>
+        <w:sym w:font="Wingdings" w:char="F0F3"/>
+      </w:r>
+      <w:r>
+        <w:t xml:space="preserve"> processus opérationnels </w:t>
+      </w:r>
+      <w:r>
+        <w:sym w:font="Wingdings" w:char="F0F3"/>
+      </w:r>
+      <w:r>
+        <w:t xml:space="preserve"> traitements</w:t>
+      </w:r>
+    </w:p>
+    <w:tbl>
+      <w:tblPr>
+        <w:tblW w:w="0" w:type="auto"/>
+        <w:tblBorders>
+          <w:top w:val="single" w:sz="4" w:space="0" w:color="auto"/>
+          <w:left w:val="single" w:sz="4" w:space="0" w:color="auto"/>
+          <w:bottom w:val="single" w:sz="4" w:space="0" w:color="auto"/>
+          <w:right w:val="single" w:sz="4" w:space="0" w:color="auto"/>
+          <w:insideH w:val="single" w:sz="4" w:space="0" w:color="auto"/>
+          <w:insideV w:val="single" w:sz="4" w:space="0" w:color="auto"/>
+        </w:tblBorders>
+        <w:tblLook w:val="00A0"/>
+      </w:tblPr>
+      <w:tblGrid>
+        <w:gridCol w:w="1908"/>
+        <w:gridCol w:w="7331"/>
+      </w:tblGrid>
+      <w:tr>
+        <w:tc>
+          <w:tcPr>
+            <w:tcW w:w="1908" w:type="dxa"/>
+          </w:tcPr>
+          <w:p>
+            <w:pPr>
+              <w:spacing w:after="0" w:line="240" w:lineRule="auto"/>
+            </w:pPr>
+            <w:r>
+              <w:t>Nom acteur</w:t>
+            </w:r>
+          </w:p>
+        </w:tc>
+        <w:tc>
+          <w:tcPr>
+            <w:tcW w:w="7331" w:type="dxa"/>
+          </w:tcPr>
+          <w:p>
+            <w:pPr>
+              <w:spacing w:after="0" w:line="240" w:lineRule="auto"/>
+            </w:pPr>
+            <w:r>
+              <w:t>Rôles</w:t>
+            </w:r>
+          </w:p>
+        </w:tc>
+      </w:tr>
+      <w:tr>
+        <w:tc>
+          <w:tcPr>
+            <w:tcW w:w="1908" w:type="dxa"/>
+          </w:tcPr>
+          <w:p>
+            <w:pPr>
+              <w:spacing w:after="0" w:line="240" w:lineRule="auto"/>
+            </w:pPr>
+            <w:r>
+              <w:t>Utilisateur</w:t>
+            </w:r>
+          </w:p>
+        </w:tc>
+        <w:tc>
+          <w:tcPr>
+            <w:tcW w:w="7331" w:type="dxa"/>
+          </w:tcPr>
+          <w:p>
+            <w:pPr>
+              <w:spacing w:after="0" w:line="240" w:lineRule="auto"/>
+            </w:pPr>
+            <w:r>
+              <w:t>Interagit avec l’application</w:t>
+            </w:r>
+          </w:p>
+        </w:tc>
+      </w:tr>
+    </w:tbl>
+    <w:p/>
+    <w:p>
+      <w:pPr>
+        <w:pStyle w:val="Heading2"/>
+        <w:spacing w:before="120" w:after="120"/>
+      </w:pPr>
+      <w:bookmarkStart w:id="9" w:name="_Toc383970745"/>
       <w:r>
         <w:t>Tableau des processus</w:t>
       </w:r>
-      <w:bookmarkEnd w:id="7"/>
+      <w:bookmarkEnd w:id="9"/>
     </w:p>
     <w:p>
       <w:r>
@@ -3056,13 +3388,14 @@
         </w:tc>
       </w:tr>
     </w:tbl>
+    <w:p/>
     <w:p>
       <w:pPr>
         <w:pStyle w:val="Heading1"/>
         <w:spacing w:before="240" w:after="240"/>
       </w:pPr>
-      <w:bookmarkStart w:id="8" w:name="_Toc308787667"/>
-      <w:commentRangeStart w:id="9"/>
+      <w:bookmarkStart w:id="10" w:name="_Toc383970746"/>
+      <w:commentRangeStart w:id="11"/>
       <w:r>
         <w:t>Diagramme de classe (1</w:t>
       </w:r>
@@ -3075,8 +3408,7 @@
       <w:r>
         <w:t xml:space="preserve"> version)</w:t>
       </w:r>
-      <w:bookmarkEnd w:id="8"/>
-      <w:commentRangeEnd w:id="9"/>
+      <w:commentRangeEnd w:id="11"/>
       <w:r>
         <w:rPr>
           <w:rStyle w:val="CommentReference"/>
@@ -3085,19 +3417,20 @@
           <w:bCs w:val="0"/>
           <w:color w:val="auto"/>
         </w:rPr>
-        <w:commentReference w:id="9"/>
-      </w:r>
+        <w:commentReference w:id="11"/>
+      </w:r>
+      <w:bookmarkEnd w:id="10"/>
     </w:p>
     <w:p>
       <w:pPr>
         <w:pStyle w:val="Heading2"/>
         <w:spacing w:before="120" w:after="120"/>
       </w:pPr>
-      <w:bookmarkStart w:id="10" w:name="_Toc308787668"/>
+      <w:bookmarkStart w:id="12" w:name="_Toc383970747"/>
       <w:r>
         <w:t>Diagramme</w:t>
       </w:r>
-      <w:bookmarkEnd w:id="10"/>
+      <w:bookmarkEnd w:id="12"/>
     </w:p>
     <w:p/>
     <w:p>
@@ -3110,11 +3443,11 @@
         <w:pStyle w:val="Heading2"/>
         <w:spacing w:before="120" w:after="120"/>
       </w:pPr>
-      <w:bookmarkStart w:id="11" w:name="_Toc308787669"/>
+      <w:bookmarkStart w:id="13" w:name="_Toc383970748"/>
       <w:r>
         <w:t>En détail</w:t>
       </w:r>
-      <w:bookmarkEnd w:id="11"/>
+      <w:bookmarkEnd w:id="13"/>
     </w:p>
     <w:p>
       <w:r>
@@ -3132,19 +3465,22 @@
         <w:pStyle w:val="Heading1"/>
         <w:spacing w:before="120" w:after="240"/>
       </w:pPr>
-      <w:bookmarkStart w:id="12" w:name="_Toc308787670"/>
+      <w:bookmarkStart w:id="14" w:name="_Toc383970749"/>
       <w:r>
         <w:t>Diagrammes de cas d’utilisation</w:t>
       </w:r>
+      <w:bookmarkEnd w:id="14"/>
     </w:p>
     <w:p>
       <w:pPr>
         <w:pStyle w:val="Heading2"/>
         <w:spacing w:before="120" w:after="120"/>
       </w:pPr>
+      <w:bookmarkStart w:id="15" w:name="_Toc383970750"/>
       <w:r>
         <w:t>Diagramme de cas d’utilisation - Global</w:t>
       </w:r>
+      <w:bookmarkEnd w:id="15"/>
     </w:p>
     <w:p>
       <w:r>
@@ -3168,7 +3504,7 @@
             <v:path o:extrusionok="f" gradientshapeok="t" o:connecttype="rect"/>
             <o:lock v:ext="edit" aspectratio="t"/>
           </v:shapetype>
-          <v:shape id="_x0000_i1025" type="#_x0000_t75" style="width:448.5pt;height:277.5pt">
+          <v:shape id="_x0000_i1025" type="#_x0000_t75" style="width:444pt;height:275.25pt">
             <v:imagedata r:id="rId6" o:title=""/>
           </v:shape>
         </w:pict>
@@ -3179,9 +3515,11 @@
         <w:pStyle w:val="Heading2"/>
         <w:spacing w:before="120" w:after="120"/>
       </w:pPr>
+      <w:bookmarkStart w:id="16" w:name="_Toc383970751"/>
       <w:r>
         <w:t>Diagramme de cas d’utilisation – Gestion de fichiers</w:t>
       </w:r>
+      <w:bookmarkEnd w:id="16"/>
     </w:p>
     <w:p>
       <w:r>
@@ -3197,9 +3535,11 @@
         <w:pStyle w:val="Heading2"/>
         <w:spacing w:before="120" w:after="120"/>
       </w:pPr>
+      <w:bookmarkStart w:id="17" w:name="_Toc383970752"/>
       <w:r>
         <w:t>Diagramme de cas d’utilisation – Gestion de contacts</w:t>
       </w:r>
+      <w:bookmarkEnd w:id="17"/>
     </w:p>
     <w:p>
       <w:r>
@@ -3215,9 +3555,11 @@
         <w:pStyle w:val="Heading2"/>
         <w:spacing w:before="120" w:after="120"/>
       </w:pPr>
+      <w:bookmarkStart w:id="18" w:name="_Toc383970753"/>
       <w:r>
         <w:t>Diagramme de cas d’utilisation – Gestion de SMS</w:t>
       </w:r>
+      <w:bookmarkEnd w:id="18"/>
     </w:p>
     <w:p>
       <w:r>
@@ -3228,24 +3570,27 @@
         </w:pict>
       </w:r>
     </w:p>
-    <w:bookmarkEnd w:id="12"/>
     <w:p>
       <w:pPr>
         <w:pStyle w:val="Heading1"/>
         <w:spacing w:before="120" w:after="240"/>
       </w:pPr>
+      <w:bookmarkStart w:id="19" w:name="_Toc383970754"/>
       <w:r>
         <w:t>Diagrammes de séquence</w:t>
       </w:r>
+      <w:bookmarkEnd w:id="19"/>
     </w:p>
     <w:p>
       <w:pPr>
         <w:pStyle w:val="Heading2"/>
         <w:spacing w:before="120" w:after="120"/>
       </w:pPr>
+      <w:bookmarkStart w:id="20" w:name="_Toc383970755"/>
       <w:r>
         <w:t>Diagramme de séquence – Global</w:t>
       </w:r>
+      <w:bookmarkEnd w:id="20"/>
     </w:p>
     <w:p>
       <w:r>
@@ -3261,45 +3606,55 @@
         <w:pStyle w:val="Heading2"/>
         <w:spacing w:before="120" w:after="120"/>
       </w:pPr>
+      <w:bookmarkStart w:id="21" w:name="_Toc383970756"/>
       <w:r>
         <w:t>Diagramme de séquence – Gestion de fichiers</w:t>
       </w:r>
+      <w:bookmarkEnd w:id="21"/>
     </w:p>
     <w:p>
       <w:pPr>
         <w:pStyle w:val="Heading2"/>
         <w:spacing w:before="120" w:after="120"/>
       </w:pPr>
+      <w:bookmarkStart w:id="22" w:name="_Toc383970757"/>
       <w:r>
         <w:t>Diagramme de séquence – Gestion de contacts</w:t>
       </w:r>
+      <w:bookmarkEnd w:id="22"/>
     </w:p>
     <w:p>
       <w:pPr>
         <w:pStyle w:val="Heading2"/>
         <w:spacing w:before="120" w:after="120"/>
       </w:pPr>
+      <w:bookmarkStart w:id="23" w:name="_Toc383970758"/>
       <w:r>
         <w:t>Diagramme de séquence – Gestion de SMS</w:t>
       </w:r>
+      <w:bookmarkEnd w:id="23"/>
     </w:p>
     <w:p>
       <w:pPr>
         <w:pStyle w:val="Heading1"/>
         <w:spacing w:before="120" w:after="240"/>
       </w:pPr>
+      <w:bookmarkStart w:id="24" w:name="_Toc383970759"/>
       <w:r>
         <w:t>Diagrammes d’activité</w:t>
       </w:r>
+      <w:bookmarkEnd w:id="24"/>
     </w:p>
     <w:p>
       <w:pPr>
         <w:pStyle w:val="Heading2"/>
         <w:spacing w:before="120" w:after="120"/>
       </w:pPr>
+      <w:bookmarkStart w:id="25" w:name="_Toc383970760"/>
       <w:r>
         <w:t>Diagramme d’activité – Gestion de fichiers</w:t>
       </w:r>
+      <w:bookmarkEnd w:id="25"/>
     </w:p>
     <w:p>
       <w:r>
@@ -3315,14 +3670,16 @@
         <w:pStyle w:val="Heading2"/>
         <w:spacing w:before="120" w:after="120"/>
       </w:pPr>
+      <w:bookmarkStart w:id="26" w:name="_Toc383970761"/>
       <w:r>
         <w:t>Diagramme d’activité – Gestion de contacts</w:t>
       </w:r>
+      <w:bookmarkEnd w:id="26"/>
     </w:p>
     <w:p>
       <w:r>
         <w:pict>
-          <v:shape id="_x0000_i1031" type="#_x0000_t75" style="width:447pt;height:186.75pt">
+          <v:shape id="_x0000_i1031" type="#_x0000_t75" style="width:447pt;height:184.5pt">
             <v:imagedata r:id="rId12" o:title=""/>
           </v:shape>
         </w:pict>
@@ -3333,9 +3690,11 @@
         <w:pStyle w:val="Heading2"/>
         <w:spacing w:before="120" w:after="120"/>
       </w:pPr>
+      <w:bookmarkStart w:id="27" w:name="_Toc383970762"/>
       <w:r>
         <w:t>Diagramme d’activité – Gestion de SMS</w:t>
       </w:r>
+      <w:bookmarkEnd w:id="27"/>
     </w:p>
     <w:p>
       <w:r>
@@ -3351,23 +3710,27 @@
         <w:pStyle w:val="Heading1"/>
         <w:spacing w:before="120" w:after="240"/>
       </w:pPr>
+      <w:bookmarkStart w:id="28" w:name="_Toc383970763"/>
       <w:r>
         <w:t>Diagrammes d’état-transitions</w:t>
       </w:r>
+      <w:bookmarkEnd w:id="28"/>
     </w:p>
     <w:p>
       <w:pPr>
         <w:pStyle w:val="Heading1"/>
         <w:spacing w:before="120" w:after="240"/>
       </w:pPr>
+      <w:bookmarkStart w:id="29" w:name="_Toc383970764"/>
       <w:r>
         <w:t>Diagrammes de déploiement</w:t>
       </w:r>
+      <w:bookmarkEnd w:id="29"/>
     </w:p>
     <w:p>
       <w:r>
         <w:pict>
-          <v:shape id="_x0000_i1033" type="#_x0000_t75" style="width:445.5pt;height:183.75pt">
+          <v:shape id="_x0000_i1033" type="#_x0000_t75" style="width:440.25pt;height:183.75pt">
             <v:imagedata r:id="rId14" o:title=""/>
           </v:shape>
         </w:pict>
@@ -3401,7 +3764,7 @@
       </w:r>
     </w:p>
   </w:comment>
-  <w:comment w:id="9" w:author="Pierre Jean Ernsso" w:date="2014-03-30T18:36:00Z" w:initials="P.J.E.">
+  <w:comment w:id="11" w:author="Pierre Jean Ernsso" w:date="2014-03-30T18:36:00Z" w:initials="P.J.E.">
     <w:p>
       <w:pPr>
         <w:pStyle w:val="CommentText"/>
@@ -4731,272 +5094,144 @@
     </w:rPrDefault>
     <w:pPrDefault/>
   </w:docDefaults>
-  <w:latentStyles w:defLockedState="0" w:defUIPriority="99" w:defSemiHidden="1" w:defUnhideWhenUsed="0" w:defQFormat="0" w:count="267">
-    <w:lsdException w:name="Normal" w:locked="1" w:semiHidden="0" w:uiPriority="0" w:qFormat="1"/>
-    <w:lsdException w:name="heading 1" w:locked="1" w:semiHidden="0" w:uiPriority="0" w:qFormat="1"/>
-    <w:lsdException w:name="heading 2" w:locked="1" w:semiHidden="0" w:uiPriority="0" w:qFormat="1"/>
-    <w:lsdException w:name="heading 3" w:locked="1" w:semiHidden="0" w:uiPriority="0" w:qFormat="1"/>
-    <w:lsdException w:name="heading 4" w:locked="1" w:semiHidden="0" w:uiPriority="0" w:qFormat="1"/>
-    <w:lsdException w:name="heading 5" w:locked="1" w:semiHidden="0" w:uiPriority="0" w:qFormat="1"/>
-    <w:lsdException w:name="heading 6" w:locked="1" w:semiHidden="0" w:uiPriority="0" w:qFormat="1"/>
-    <w:lsdException w:name="heading 7" w:locked="1" w:semiHidden="0" w:uiPriority="0" w:qFormat="1"/>
-    <w:lsdException w:name="heading 8" w:locked="1" w:semiHidden="0" w:uiPriority="0" w:qFormat="1"/>
-    <w:lsdException w:name="heading 9" w:locked="1" w:semiHidden="0" w:uiPriority="0" w:qFormat="1"/>
-    <w:lsdException w:name="index 1" w:unhideWhenUsed="1"/>
-    <w:lsdException w:name="index 2" w:unhideWhenUsed="1"/>
-    <w:lsdException w:name="index 3" w:unhideWhenUsed="1"/>
-    <w:lsdException w:name="index 4" w:unhideWhenUsed="1"/>
-    <w:lsdException w:name="index 5" w:unhideWhenUsed="1"/>
-    <w:lsdException w:name="index 6" w:unhideWhenUsed="1"/>
-    <w:lsdException w:name="index 7" w:unhideWhenUsed="1"/>
-    <w:lsdException w:name="index 8" w:unhideWhenUsed="1"/>
-    <w:lsdException w:name="index 9" w:unhideWhenUsed="1"/>
-    <w:lsdException w:name="toc 1" w:locked="1" w:semiHidden="0" w:uiPriority="0"/>
-    <w:lsdException w:name="toc 2" w:locked="1" w:semiHidden="0" w:uiPriority="0"/>
-    <w:lsdException w:name="toc 3" w:locked="1" w:semiHidden="0" w:uiPriority="0"/>
-    <w:lsdException w:name="toc 4" w:locked="1" w:semiHidden="0" w:uiPriority="0"/>
-    <w:lsdException w:name="toc 5" w:locked="1" w:semiHidden="0" w:uiPriority="0"/>
-    <w:lsdException w:name="toc 6" w:locked="1" w:semiHidden="0" w:uiPriority="0"/>
-    <w:lsdException w:name="toc 7" w:locked="1" w:semiHidden="0" w:uiPriority="0"/>
-    <w:lsdException w:name="toc 8" w:locked="1" w:semiHidden="0" w:uiPriority="0"/>
-    <w:lsdException w:name="toc 9" w:locked="1" w:semiHidden="0" w:uiPriority="0"/>
-    <w:lsdException w:name="Normal Indent" w:unhideWhenUsed="1"/>
-    <w:lsdException w:name="footnote text" w:unhideWhenUsed="1"/>
-    <w:lsdException w:name="annotation text" w:unhideWhenUsed="1"/>
-    <w:lsdException w:name="header" w:unhideWhenUsed="1"/>
-    <w:lsdException w:name="footer" w:unhideWhenUsed="1"/>
-    <w:lsdException w:name="index heading" w:unhideWhenUsed="1"/>
-    <w:lsdException w:name="caption" w:locked="1" w:uiPriority="0" w:unhideWhenUsed="1" w:qFormat="1"/>
-    <w:lsdException w:name="table of figures" w:unhideWhenUsed="1"/>
-    <w:lsdException w:name="envelope address" w:unhideWhenUsed="1"/>
-    <w:lsdException w:name="envelope return" w:unhideWhenUsed="1"/>
-    <w:lsdException w:name="footnote reference" w:unhideWhenUsed="1"/>
-    <w:lsdException w:name="annotation reference" w:unhideWhenUsed="1"/>
-    <w:lsdException w:name="line number" w:unhideWhenUsed="1"/>
-    <w:lsdException w:name="page number" w:unhideWhenUsed="1"/>
-    <w:lsdException w:name="endnote reference" w:unhideWhenUsed="1"/>
-    <w:lsdException w:name="endnote text" w:unhideWhenUsed="1"/>
-    <w:lsdException w:name="table of authorities" w:unhideWhenUsed="1"/>
-    <w:lsdException w:name="macro" w:unhideWhenUsed="1"/>
-    <w:lsdException w:name="toa heading" w:unhideWhenUsed="1"/>
-    <w:lsdException w:name="List" w:unhideWhenUsed="1"/>
-    <w:lsdException w:name="List Bullet" w:unhideWhenUsed="1"/>
-    <w:lsdException w:name="List Number" w:unhideWhenUsed="1"/>
-    <w:lsdException w:name="List 2" w:unhideWhenUsed="1"/>
-    <w:lsdException w:name="List 3" w:unhideWhenUsed="1"/>
-    <w:lsdException w:name="List 4" w:unhideWhenUsed="1"/>
-    <w:lsdException w:name="List 5" w:unhideWhenUsed="1"/>
-    <w:lsdException w:name="List Bullet 2" w:unhideWhenUsed="1"/>
-    <w:lsdException w:name="List Bullet 3" w:unhideWhenUsed="1"/>
-    <w:lsdException w:name="List Bullet 4" w:unhideWhenUsed="1"/>
-    <w:lsdException w:name="List Bullet 5" w:unhideWhenUsed="1"/>
-    <w:lsdException w:name="List Number 2" w:unhideWhenUsed="1"/>
-    <w:lsdException w:name="List Number 3" w:unhideWhenUsed="1"/>
-    <w:lsdException w:name="List Number 4" w:unhideWhenUsed="1"/>
-    <w:lsdException w:name="List Number 5" w:unhideWhenUsed="1"/>
-    <w:lsdException w:name="Title" w:locked="1" w:semiHidden="0" w:uiPriority="0" w:qFormat="1"/>
-    <w:lsdException w:name="Closing" w:unhideWhenUsed="1"/>
-    <w:lsdException w:name="Signature" w:unhideWhenUsed="1"/>
-    <w:lsdException w:name="Default Paragraph Font" w:locked="1" w:semiHidden="0" w:uiPriority="0"/>
-    <w:lsdException w:name="Body Text" w:unhideWhenUsed="1"/>
-    <w:lsdException w:name="Body Text Indent" w:unhideWhenUsed="1"/>
-    <w:lsdException w:name="List Continue" w:unhideWhenUsed="1"/>
-    <w:lsdException w:name="List Continue 2" w:unhideWhenUsed="1"/>
-    <w:lsdException w:name="List Continue 3" w:unhideWhenUsed="1"/>
-    <w:lsdException w:name="List Continue 4" w:unhideWhenUsed="1"/>
-    <w:lsdException w:name="List Continue 5" w:unhideWhenUsed="1"/>
-    <w:lsdException w:name="Message Header" w:unhideWhenUsed="1"/>
-    <w:lsdException w:name="Subtitle" w:locked="1" w:semiHidden="0" w:uiPriority="0" w:qFormat="1"/>
-    <w:lsdException w:name="Salutation" w:unhideWhenUsed="1"/>
-    <w:lsdException w:name="Date" w:unhideWhenUsed="1"/>
-    <w:lsdException w:name="Body Text First Indent" w:unhideWhenUsed="1"/>
-    <w:lsdException w:name="Body Text First Indent 2" w:unhideWhenUsed="1"/>
-    <w:lsdException w:name="Note Heading" w:unhideWhenUsed="1"/>
-    <w:lsdException w:name="Body Text 2" w:unhideWhenUsed="1"/>
-    <w:lsdException w:name="Body Text 3" w:unhideWhenUsed="1"/>
-    <w:lsdException w:name="Body Text Indent 2" w:unhideWhenUsed="1"/>
-    <w:lsdException w:name="Body Text Indent 3" w:unhideWhenUsed="1"/>
-    <w:lsdException w:name="Block Text" w:unhideWhenUsed="1"/>
-    <w:lsdException w:name="Hyperlink" w:unhideWhenUsed="1"/>
-    <w:lsdException w:name="FollowedHyperlink" w:unhideWhenUsed="1"/>
-    <w:lsdException w:name="Strong" w:locked="1" w:semiHidden="0" w:uiPriority="0" w:qFormat="1"/>
-    <w:lsdException w:name="Emphasis" w:locked="1" w:semiHidden="0" w:uiPriority="0" w:qFormat="1"/>
-    <w:lsdException w:name="Document Map" w:unhideWhenUsed="1"/>
-    <w:lsdException w:name="Plain Text" w:unhideWhenUsed="1"/>
-    <w:lsdException w:name="E-mail Signature" w:unhideWhenUsed="1"/>
-    <w:lsdException w:name="HTML Top of Form" w:unhideWhenUsed="1"/>
-    <w:lsdException w:name="HTML Bottom of Form" w:unhideWhenUsed="1"/>
-    <w:lsdException w:name="Normal (Web)" w:unhideWhenUsed="1"/>
-    <w:lsdException w:name="HTML Acronym" w:unhideWhenUsed="1"/>
-    <w:lsdException w:name="HTML Address" w:unhideWhenUsed="1"/>
-    <w:lsdException w:name="HTML Cite" w:unhideWhenUsed="1"/>
-    <w:lsdException w:name="HTML Code" w:unhideWhenUsed="1"/>
-    <w:lsdException w:name="HTML Definition" w:unhideWhenUsed="1"/>
-    <w:lsdException w:name="HTML Keyboard" w:unhideWhenUsed="1"/>
-    <w:lsdException w:name="HTML Preformatted" w:unhideWhenUsed="1"/>
-    <w:lsdException w:name="HTML Sample" w:unhideWhenUsed="1"/>
-    <w:lsdException w:name="HTML Typewriter" w:unhideWhenUsed="1"/>
-    <w:lsdException w:name="HTML Variable" w:unhideWhenUsed="1"/>
-    <w:lsdException w:name="Normal Table" w:unhideWhenUsed="1"/>
-    <w:lsdException w:name="annotation subject" w:unhideWhenUsed="1"/>
-    <w:lsdException w:name="No List" w:unhideWhenUsed="1"/>
-    <w:lsdException w:name="Outline List 1" w:unhideWhenUsed="1"/>
-    <w:lsdException w:name="Outline List 2" w:unhideWhenUsed="1"/>
-    <w:lsdException w:name="Outline List 3" w:unhideWhenUsed="1"/>
-    <w:lsdException w:name="Table Simple 1" w:unhideWhenUsed="1"/>
-    <w:lsdException w:name="Table Simple 2" w:unhideWhenUsed="1"/>
-    <w:lsdException w:name="Table Simple 3" w:unhideWhenUsed="1"/>
-    <w:lsdException w:name="Table Classic 1" w:unhideWhenUsed="1"/>
-    <w:lsdException w:name="Table Classic 2" w:unhideWhenUsed="1"/>
-    <w:lsdException w:name="Table Classic 3" w:unhideWhenUsed="1"/>
-    <w:lsdException w:name="Table Classic 4" w:unhideWhenUsed="1"/>
-    <w:lsdException w:name="Table Colorful 1" w:unhideWhenUsed="1"/>
-    <w:lsdException w:name="Table Colorful 2" w:unhideWhenUsed="1"/>
-    <w:lsdException w:name="Table Colorful 3" w:unhideWhenUsed="1"/>
-    <w:lsdException w:name="Table Columns 1" w:unhideWhenUsed="1"/>
-    <w:lsdException w:name="Table Columns 2" w:unhideWhenUsed="1"/>
-    <w:lsdException w:name="Table Columns 3" w:unhideWhenUsed="1"/>
-    <w:lsdException w:name="Table Columns 4" w:unhideWhenUsed="1"/>
-    <w:lsdException w:name="Table Columns 5" w:unhideWhenUsed="1"/>
-    <w:lsdException w:name="Table Grid 1" w:unhideWhenUsed="1"/>
-    <w:lsdException w:name="Table Grid 2" w:unhideWhenUsed="1"/>
-    <w:lsdException w:name="Table Grid 3" w:unhideWhenUsed="1"/>
-    <w:lsdException w:name="Table Grid 4" w:unhideWhenUsed="1"/>
-    <w:lsdException w:name="Table Grid 5" w:unhideWhenUsed="1"/>
-    <w:lsdException w:name="Table Grid 6" w:unhideWhenUsed="1"/>
-    <w:lsdException w:name="Table Grid 7" w:unhideWhenUsed="1"/>
-    <w:lsdException w:name="Table Grid 8" w:unhideWhenUsed="1"/>
-    <w:lsdException w:name="Table List 1" w:unhideWhenUsed="1"/>
-    <w:lsdException w:name="Table List 2" w:unhideWhenUsed="1"/>
-    <w:lsdException w:name="Table List 3" w:unhideWhenUsed="1"/>
-    <w:lsdException w:name="Table List 4" w:unhideWhenUsed="1"/>
-    <w:lsdException w:name="Table List 5" w:unhideWhenUsed="1"/>
-    <w:lsdException w:name="Table List 6" w:unhideWhenUsed="1"/>
-    <w:lsdException w:name="Table List 7" w:unhideWhenUsed="1"/>
-    <w:lsdException w:name="Table List 8" w:unhideWhenUsed="1"/>
-    <w:lsdException w:name="Table 3D effects 1" w:unhideWhenUsed="1"/>
-    <w:lsdException w:name="Table 3D effects 2" w:unhideWhenUsed="1"/>
-    <w:lsdException w:name="Table 3D effects 3" w:unhideWhenUsed="1"/>
-    <w:lsdException w:name="Table Contemporary" w:unhideWhenUsed="1"/>
-    <w:lsdException w:name="Table Elegant" w:unhideWhenUsed="1"/>
-    <w:lsdException w:name="Table Professional" w:unhideWhenUsed="1"/>
-    <w:lsdException w:name="Table Subtle 1" w:unhideWhenUsed="1"/>
-    <w:lsdException w:name="Table Subtle 2" w:unhideWhenUsed="1"/>
-    <w:lsdException w:name="Table Web 1" w:unhideWhenUsed="1"/>
-    <w:lsdException w:name="Table Web 2" w:unhideWhenUsed="1"/>
-    <w:lsdException w:name="Table Web 3" w:unhideWhenUsed="1"/>
-    <w:lsdException w:name="Balloon Text" w:unhideWhenUsed="1"/>
-    <w:lsdException w:name="Table Grid" w:locked="1" w:semiHidden="0" w:uiPriority="0"/>
-    <w:lsdException w:name="Table Theme" w:unhideWhenUsed="1"/>
-    <w:lsdException w:name="No Spacing" w:semiHidden="0" w:uiPriority="1" w:qFormat="1"/>
-    <w:lsdException w:name="Light Shading" w:semiHidden="0" w:uiPriority="60"/>
-    <w:lsdException w:name="Light List" w:semiHidden="0" w:uiPriority="61"/>
-    <w:lsdException w:name="Light Grid" w:semiHidden="0" w:uiPriority="62"/>
-    <w:lsdException w:name="Medium Shading 1" w:semiHidden="0" w:uiPriority="63"/>
-    <w:lsdException w:name="Medium Shading 2" w:semiHidden="0" w:uiPriority="64"/>
-    <w:lsdException w:name="Medium List 1" w:semiHidden="0" w:uiPriority="65"/>
-    <w:lsdException w:name="Medium List 2" w:semiHidden="0" w:uiPriority="66"/>
-    <w:lsdException w:name="Medium Grid 1" w:semiHidden="0" w:uiPriority="67"/>
-    <w:lsdException w:name="Medium Grid 2" w:semiHidden="0" w:uiPriority="68"/>
-    <w:lsdException w:name="Medium Grid 3" w:semiHidden="0" w:uiPriority="69"/>
-    <w:lsdException w:name="Dark List" w:semiHidden="0" w:uiPriority="70"/>
-    <w:lsdException w:name="Colorful Shading" w:semiHidden="0" w:uiPriority="71"/>
-    <w:lsdException w:name="Colorful List" w:semiHidden="0" w:uiPriority="72"/>
-    <w:lsdException w:name="Colorful Grid" w:semiHidden="0" w:uiPriority="73"/>
-    <w:lsdException w:name="Light Shading Accent 1" w:semiHidden="0" w:uiPriority="60"/>
-    <w:lsdException w:name="Light List Accent 1" w:semiHidden="0" w:uiPriority="61"/>
-    <w:lsdException w:name="Light Grid Accent 1" w:semiHidden="0" w:uiPriority="62"/>
-    <w:lsdException w:name="Medium Shading 1 Accent 1" w:semiHidden="0" w:uiPriority="63"/>
-    <w:lsdException w:name="Medium Shading 2 Accent 1" w:semiHidden="0" w:uiPriority="64"/>
-    <w:lsdException w:name="Medium List 1 Accent 1" w:semiHidden="0" w:uiPriority="65"/>
-    <w:lsdException w:name="List Paragraph" w:semiHidden="0" w:uiPriority="34" w:qFormat="1"/>
-    <w:lsdException w:name="Quote" w:semiHidden="0" w:uiPriority="29" w:qFormat="1"/>
-    <w:lsdException w:name="Intense Quote" w:semiHidden="0" w:uiPriority="30" w:qFormat="1"/>
-    <w:lsdException w:name="Medium List 2 Accent 1" w:semiHidden="0" w:uiPriority="66"/>
-    <w:lsdException w:name="Medium Grid 1 Accent 1" w:semiHidden="0" w:uiPriority="67"/>
-    <w:lsdException w:name="Medium Grid 2 Accent 1" w:semiHidden="0" w:uiPriority="68"/>
-    <w:lsdException w:name="Medium Grid 3 Accent 1" w:semiHidden="0" w:uiPriority="69"/>
-    <w:lsdException w:name="Dark List Accent 1" w:semiHidden="0" w:uiPriority="70"/>
-    <w:lsdException w:name="Colorful Shading Accent 1" w:semiHidden="0" w:uiPriority="71"/>
-    <w:lsdException w:name="Colorful List Accent 1" w:semiHidden="0" w:uiPriority="72"/>
-    <w:lsdException w:name="Colorful Grid Accent 1" w:semiHidden="0" w:uiPriority="73"/>
-    <w:lsdException w:name="Light Shading Accent 2" w:semiHidden="0" w:uiPriority="60"/>
-    <w:lsdException w:name="Light List Accent 2" w:semiHidden="0" w:uiPriority="61"/>
-    <w:lsdException w:name="Light Grid Accent 2" w:semiHidden="0" w:uiPriority="62"/>
-    <w:lsdException w:name="Medium Shading 1 Accent 2" w:semiHidden="0" w:uiPriority="63"/>
-    <w:lsdException w:name="Medium Shading 2 Accent 2" w:semiHidden="0" w:uiPriority="64"/>
-    <w:lsdException w:name="Medium List 1 Accent 2" w:semiHidden="0" w:uiPriority="65"/>
-    <w:lsdException w:name="Medium List 2 Accent 2" w:semiHidden="0" w:uiPriority="66"/>
-    <w:lsdException w:name="Medium Grid 1 Accent 2" w:semiHidden="0" w:uiPriority="67"/>
-    <w:lsdException w:name="Medium Grid 2 Accent 2" w:semiHidden="0" w:uiPriority="68"/>
-    <w:lsdException w:name="Medium Grid 3 Accent 2" w:semiHidden="0" w:uiPriority="69"/>
-    <w:lsdException w:name="Dark List Accent 2" w:semiHidden="0" w:uiPriority="70"/>
-    <w:lsdException w:name="Colorful Shading Accent 2" w:semiHidden="0" w:uiPriority="71"/>
-    <w:lsdException w:name="Colorful List Accent 2" w:semiHidden="0" w:uiPriority="72"/>
-    <w:lsdException w:name="Colorful Grid Accent 2" w:semiHidden="0" w:uiPriority="73"/>
-    <w:lsdException w:name="Light Shading Accent 3" w:semiHidden="0" w:uiPriority="60"/>
-    <w:lsdException w:name="Light List Accent 3" w:semiHidden="0" w:uiPriority="61"/>
-    <w:lsdException w:name="Light Grid Accent 3" w:semiHidden="0" w:uiPriority="62"/>
-    <w:lsdException w:name="Medium Shading 1 Accent 3" w:semiHidden="0" w:uiPriority="63"/>
-    <w:lsdException w:name="Medium Shading 2 Accent 3" w:semiHidden="0" w:uiPriority="64"/>
-    <w:lsdException w:name="Medium List 1 Accent 3" w:semiHidden="0" w:uiPriority="65"/>
-    <w:lsdException w:name="Medium List 2 Accent 3" w:semiHidden="0" w:uiPriority="66"/>
-    <w:lsdException w:name="Medium Grid 1 Accent 3" w:semiHidden="0" w:uiPriority="67"/>
-    <w:lsdException w:name="Medium Grid 2 Accent 3" w:semiHidden="0" w:uiPriority="68"/>
-    <w:lsdException w:name="Medium Grid 3 Accent 3" w:semiHidden="0" w:uiPriority="69"/>
-    <w:lsdException w:name="Dark List Accent 3" w:semiHidden="0" w:uiPriority="70"/>
-    <w:lsdException w:name="Colorful Shading Accent 3" w:semiHidden="0" w:uiPriority="71"/>
-    <w:lsdException w:name="Colorful List Accent 3" w:semiHidden="0" w:uiPriority="72"/>
-    <w:lsdException w:name="Colorful Grid Accent 3" w:semiHidden="0" w:uiPriority="73"/>
-    <w:lsdException w:name="Light Shading Accent 4" w:semiHidden="0" w:uiPriority="60"/>
-    <w:lsdException w:name="Light List Accent 4" w:semiHidden="0" w:uiPriority="61"/>
-    <w:lsdException w:name="Light Grid Accent 4" w:semiHidden="0" w:uiPriority="62"/>
-    <w:lsdException w:name="Medium Shading 1 Accent 4" w:semiHidden="0" w:uiPriority="63"/>
-    <w:lsdException w:name="Medium Shading 2 Accent 4" w:semiHidden="0" w:uiPriority="64"/>
-    <w:lsdException w:name="Medium List 1 Accent 4" w:semiHidden="0" w:uiPriority="65"/>
-    <w:lsdException w:name="Medium List 2 Accent 4" w:semiHidden="0" w:uiPriority="66"/>
-    <w:lsdException w:name="Medium Grid 1 Accent 4" w:semiHidden="0" w:uiPriority="67"/>
-    <w:lsdException w:name="Medium Grid 2 Accent 4" w:semiHidden="0" w:uiPriority="68"/>
-    <w:lsdException w:name="Medium Grid 3 Accent 4" w:semiHidden="0" w:uiPriority="69"/>
-    <w:lsdException w:name="Dark List Accent 4" w:semiHidden="0" w:uiPriority="70"/>
-    <w:lsdException w:name="Colorful Shading Accent 4" w:semiHidden="0" w:uiPriority="71"/>
-    <w:lsdException w:name="Colorful List Accent 4" w:semiHidden="0" w:uiPriority="72"/>
-    <w:lsdException w:name="Colorful Grid Accent 4" w:semiHidden="0" w:uiPriority="73"/>
-    <w:lsdException w:name="Light Shading Accent 5" w:semiHidden="0" w:uiPriority="60"/>
-    <w:lsdException w:name="Light List Accent 5" w:semiHidden="0" w:uiPriority="61"/>
-    <w:lsdException w:name="Light Grid Accent 5" w:semiHidden="0" w:uiPriority="62"/>
-    <w:lsdException w:name="Medium Shading 1 Accent 5" w:semiHidden="0" w:uiPriority="63"/>
-    <w:lsdException w:name="Medium Shading 2 Accent 5" w:semiHidden="0" w:uiPriority="64"/>
-    <w:lsdException w:name="Medium List 1 Accent 5" w:semiHidden="0" w:uiPriority="65"/>
-    <w:lsdException w:name="Medium List 2 Accent 5" w:semiHidden="0" w:uiPriority="66"/>
-    <w:lsdException w:name="Medium Grid 1 Accent 5" w:semiHidden="0" w:uiPriority="67"/>
-    <w:lsdException w:name="Medium Grid 2 Accent 5" w:semiHidden="0" w:uiPriority="68"/>
-    <w:lsdException w:name="Medium Grid 3 Accent 5" w:semiHidden="0" w:uiPriority="69"/>
-    <w:lsdException w:name="Dark List Accent 5" w:semiHidden="0" w:uiPriority="70"/>
-    <w:lsdException w:name="Colorful Shading Accent 5" w:semiHidden="0" w:uiPriority="71"/>
-    <w:lsdException w:name="Colorful List Accent 5" w:semiHidden="0" w:uiPriority="72"/>
-    <w:lsdException w:name="Colorful Grid Accent 5" w:semiHidden="0" w:uiPriority="73"/>
-    <w:lsdException w:name="Light Shading Accent 6" w:semiHidden="0" w:uiPriority="60"/>
-    <w:lsdException w:name="Light List Accent 6" w:semiHidden="0" w:uiPriority="61"/>
-    <w:lsdException w:name="Light Grid Accent 6" w:semiHidden="0" w:uiPriority="62"/>
-    <w:lsdException w:name="Medium Shading 1 Accent 6" w:semiHidden="0" w:uiPriority="63"/>
-    <w:lsdException w:name="Medium Shading 2 Accent 6" w:semiHidden="0" w:uiPriority="64"/>
-    <w:lsdException w:name="Medium List 1 Accent 6" w:semiHidden="0" w:uiPriority="65"/>
-    <w:lsdException w:name="Medium List 2 Accent 6" w:semiHidden="0" w:uiPriority="66"/>
-    <w:lsdException w:name="Medium Grid 1 Accent 6" w:semiHidden="0" w:uiPriority="67"/>
-    <w:lsdException w:name="Medium Grid 2 Accent 6" w:semiHidden="0" w:uiPriority="68"/>
-    <w:lsdException w:name="Medium Grid 3 Accent 6" w:semiHidden="0" w:uiPriority="69"/>
-    <w:lsdException w:name="Dark List Accent 6" w:semiHidden="0" w:uiPriority="70"/>
-    <w:lsdException w:name="Colorful Shading Accent 6" w:semiHidden="0" w:uiPriority="71"/>
-    <w:lsdException w:name="Colorful List Accent 6" w:semiHidden="0" w:uiPriority="72"/>
-    <w:lsdException w:name="Colorful Grid Accent 6" w:semiHidden="0" w:uiPriority="73"/>
-    <w:lsdException w:name="Subtle Emphasis" w:semiHidden="0" w:uiPriority="19" w:qFormat="1"/>
-    <w:lsdException w:name="Intense Emphasis" w:semiHidden="0" w:uiPriority="21" w:qFormat="1"/>
-    <w:lsdException w:name="Subtle Reference" w:semiHidden="0" w:uiPriority="31" w:qFormat="1"/>
-    <w:lsdException w:name="Intense Reference" w:semiHidden="0" w:uiPriority="32" w:qFormat="1"/>
-    <w:lsdException w:name="Book Title" w:semiHidden="0" w:uiPriority="33" w:qFormat="1"/>
-    <w:lsdException w:name="Bibliography" w:uiPriority="37" w:unhideWhenUsed="1"/>
-    <w:lsdException w:name="TOC Heading" w:semiHidden="0" w:uiPriority="39" w:qFormat="1"/>
+  <w:latentStyles w:defLockedState="1" w:defUIPriority="99" w:defSemiHidden="1" w:defUnhideWhenUsed="1" w:defQFormat="0" w:count="267">
+    <w:lsdException w:name="Normal" w:semiHidden="0" w:uiPriority="0" w:unhideWhenUsed="0" w:qFormat="1"/>
+    <w:lsdException w:name="heading 1" w:semiHidden="0" w:uiPriority="9" w:unhideWhenUsed="0" w:qFormat="1"/>
+    <w:lsdException w:name="heading 2" w:semiHidden="0" w:uiPriority="9" w:unhideWhenUsed="0" w:qFormat="1"/>
+    <w:lsdException w:name="heading 3" w:semiHidden="0" w:uiPriority="9" w:unhideWhenUsed="0" w:qFormat="1"/>
+    <w:lsdException w:name="heading 4" w:semiHidden="0" w:uiPriority="9" w:unhideWhenUsed="0" w:qFormat="1"/>
+    <w:lsdException w:name="heading 5" w:semiHidden="0" w:uiPriority="9" w:unhideWhenUsed="0" w:qFormat="1"/>
+    <w:lsdException w:name="heading 6" w:semiHidden="0" w:uiPriority="9" w:unhideWhenUsed="0" w:qFormat="1"/>
+    <w:lsdException w:name="heading 7" w:semiHidden="0" w:uiPriority="9" w:unhideWhenUsed="0" w:qFormat="1"/>
+    <w:lsdException w:name="heading 8" w:semiHidden="0" w:uiPriority="9" w:unhideWhenUsed="0" w:qFormat="1"/>
+    <w:lsdException w:name="heading 9" w:semiHidden="0" w:uiPriority="9" w:unhideWhenUsed="0" w:qFormat="1"/>
+    <w:lsdException w:name="toc 1" w:uiPriority="39"/>
+    <w:lsdException w:name="toc 2" w:uiPriority="39"/>
+    <w:lsdException w:name="toc 3" w:uiPriority="39"/>
+    <w:lsdException w:name="toc 4" w:uiPriority="39"/>
+    <w:lsdException w:name="toc 5" w:uiPriority="39"/>
+    <w:lsdException w:name="toc 6" w:uiPriority="39"/>
+    <w:lsdException w:name="toc 7" w:uiPriority="39"/>
+    <w:lsdException w:name="toc 8" w:uiPriority="39"/>
+    <w:lsdException w:name="toc 9" w:uiPriority="39"/>
+    <w:lsdException w:name="caption" w:uiPriority="35" w:qFormat="1"/>
+    <w:lsdException w:name="Title" w:semiHidden="0" w:uiPriority="10" w:unhideWhenUsed="0" w:qFormat="1"/>
+    <w:lsdException w:name="Default Paragraph Font" w:uiPriority="1"/>
+    <w:lsdException w:name="Subtitle" w:semiHidden="0" w:uiPriority="11" w:unhideWhenUsed="0" w:qFormat="1"/>
+    <w:lsdException w:name="Strong" w:semiHidden="0" w:uiPriority="22" w:unhideWhenUsed="0" w:qFormat="1"/>
+    <w:lsdException w:name="Emphasis" w:semiHidden="0" w:uiPriority="20" w:unhideWhenUsed="0" w:qFormat="1"/>
+    <w:lsdException w:name="Table Grid" w:semiHidden="0" w:uiPriority="59" w:unhideWhenUsed="0"/>
+    <w:lsdException w:name="Placeholder Text" w:locked="0" w:unhideWhenUsed="0"/>
+    <w:lsdException w:name="No Spacing" w:locked="0" w:semiHidden="0" w:uiPriority="1" w:unhideWhenUsed="0" w:qFormat="1"/>
+    <w:lsdException w:name="Light Shading" w:locked="0" w:semiHidden="0" w:uiPriority="60" w:unhideWhenUsed="0"/>
+    <w:lsdException w:name="Light List" w:locked="0" w:semiHidden="0" w:uiPriority="61" w:unhideWhenUsed="0"/>
+    <w:lsdException w:name="Light Grid" w:locked="0" w:semiHidden="0" w:uiPriority="62" w:unhideWhenUsed="0"/>
+    <w:lsdException w:name="Medium Shading 1" w:locked="0" w:semiHidden="0" w:uiPriority="63" w:unhideWhenUsed="0"/>
+    <w:lsdException w:name="Medium Shading 2" w:locked="0" w:semiHidden="0" w:uiPriority="64" w:unhideWhenUsed="0"/>
+    <w:lsdException w:name="Medium List 1" w:locked="0" w:semiHidden="0" w:uiPriority="65" w:unhideWhenUsed="0"/>
+    <w:lsdException w:name="Medium List 2" w:locked="0" w:semiHidden="0" w:uiPriority="66" w:unhideWhenUsed="0"/>
+    <w:lsdException w:name="Medium Grid 1" w:locked="0" w:semiHidden="0" w:uiPriority="67" w:unhideWhenUsed="0"/>
+    <w:lsdException w:name="Medium Grid 2" w:locked="0" w:semiHidden="0" w:uiPriority="68" w:unhideWhenUsed="0"/>
+    <w:lsdException w:name="Medium Grid 3" w:locked="0" w:semiHidden="0" w:uiPriority="69" w:unhideWhenUsed="0"/>
+    <w:lsdException w:name="Dark List" w:locked="0" w:semiHidden="0" w:uiPriority="70" w:unhideWhenUsed="0"/>
+    <w:lsdException w:name="Colorful Shading" w:locked="0" w:semiHidden="0" w:uiPriority="71" w:unhideWhenUsed="0"/>
+    <w:lsdException w:name="Colorful List" w:locked="0" w:semiHidden="0" w:uiPriority="72" w:unhideWhenUsed="0"/>
+    <w:lsdException w:name="Colorful Grid" w:locked="0" w:semiHidden="0" w:uiPriority="73" w:unhideWhenUsed="0"/>
+    <w:lsdException w:name="Light Shading Accent 1" w:locked="0" w:semiHidden="0" w:uiPriority="60" w:unhideWhenUsed="0"/>
+    <w:lsdException w:name="Light List Accent 1" w:locked="0" w:semiHidden="0" w:uiPriority="61" w:unhideWhenUsed="0"/>
+    <w:lsdException w:name="Light Grid Accent 1" w:locked="0" w:semiHidden="0" w:uiPriority="62" w:unhideWhenUsed="0"/>
+    <w:lsdException w:name="Medium Shading 1 Accent 1" w:locked="0" w:semiHidden="0" w:uiPriority="63" w:unhideWhenUsed="0"/>
+    <w:lsdException w:name="Medium Shading 2 Accent 1" w:locked="0" w:semiHidden="0" w:uiPriority="64" w:unhideWhenUsed="0"/>
+    <w:lsdException w:name="Medium List 1 Accent 1" w:locked="0" w:semiHidden="0" w:uiPriority="65" w:unhideWhenUsed="0"/>
+    <w:lsdException w:name="Revision" w:locked="0" w:unhideWhenUsed="0"/>
+    <w:lsdException w:name="List Paragraph" w:locked="0" w:semiHidden="0" w:uiPriority="34" w:unhideWhenUsed="0" w:qFormat="1"/>
+    <w:lsdException w:name="Quote" w:locked="0" w:semiHidden="0" w:uiPriority="29" w:unhideWhenUsed="0" w:qFormat="1"/>
+    <w:lsdException w:name="Intense Quote" w:locked="0" w:semiHidden="0" w:uiPriority="30" w:unhideWhenUsed="0" w:qFormat="1"/>
+    <w:lsdException w:name="Medium List 2 Accent 1" w:locked="0" w:semiHidden="0" w:uiPriority="66" w:unhideWhenUsed="0"/>
+    <w:lsdException w:name="Medium Grid 1 Accent 1" w:locked="0" w:semiHidden="0" w:uiPriority="67" w:unhideWhenUsed="0"/>
+    <w:lsdException w:name="Medium Grid 2 Accent 1" w:locked="0" w:semiHidden="0" w:uiPriority="68" w:unhideWhenUsed="0"/>
+    <w:lsdException w:name="Medium Grid 3 Accent 1" w:locked="0" w:semiHidden="0" w:uiPriority="69" w:unhideWhenUsed="0"/>
+    <w:lsdException w:name="Dark List Accent 1" w:locked="0" w:semiHidden="0" w:uiPriority="70" w:unhideWhenUsed="0"/>
+    <w:lsdException w:name="Colorful Shading Accent 1" w:locked="0" w:semiHidden="0" w:uiPriority="71" w:unhideWhenUsed="0"/>
+    <w:lsdException w:name="Colorful List Accent 1" w:locked="0" w:semiHidden="0" w:uiPriority="72" w:unhideWhenUsed="0"/>
+    <w:lsdException w:name="Colorful Grid Accent 1" w:locked="0" w:semiHidden="0" w:uiPriority="73" w:unhideWhenUsed="0"/>
+    <w:lsdException w:name="Light Shading Accent 2" w:locked="0" w:semiHidden="0" w:uiPriority="60" w:unhideWhenUsed="0"/>
+    <w:lsdException w:name="Light List Accent 2" w:locked="0" w:semiHidden="0" w:uiPriority="61" w:unhideWhenUsed="0"/>
+    <w:lsdException w:name="Light Grid Accent 2" w:locked="0" w:semiHidden="0" w:uiPriority="62" w:unhideWhenUsed="0"/>
+    <w:lsdException w:name="Medium Shading 1 Accent 2" w:locked="0" w:semiHidden="0" w:uiPriority="63" w:unhideWhenUsed="0"/>
+    <w:lsdException w:name="Medium Shading 2 Accent 2" w:locked="0" w:semiHidden="0" w:uiPriority="64" w:unhideWhenUsed="0"/>
+    <w:lsdException w:name="Medium List 1 Accent 2" w:locked="0" w:semiHidden="0" w:uiPriority="65" w:unhideWhenUsed="0"/>
+    <w:lsdException w:name="Medium List 2 Accent 2" w:locked="0" w:semiHidden="0" w:uiPriority="66" w:unhideWhenUsed="0"/>
+    <w:lsdException w:name="Medium Grid 1 Accent 2" w:locked="0" w:semiHidden="0" w:uiPriority="67" w:unhideWhenUsed="0"/>
+    <w:lsdException w:name="Medium Grid 2 Accent 2" w:locked="0" w:semiHidden="0" w:uiPriority="68" w:unhideWhenUsed="0"/>
+    <w:lsdException w:name="Medium Grid 3 Accent 2" w:locked="0" w:semiHidden="0" w:uiPriority="69" w:unhideWhenUsed="0"/>
+    <w:lsdException w:name="Dark List Accent 2" w:locked="0" w:semiHidden="0" w:uiPriority="70" w:unhideWhenUsed="0"/>
+    <w:lsdException w:name="Colorful Shading Accent 2" w:locked="0" w:semiHidden="0" w:uiPriority="71" w:unhideWhenUsed="0"/>
+    <w:lsdException w:name="Colorful List Accent 2" w:locked="0" w:semiHidden="0" w:uiPriority="72" w:unhideWhenUsed="0"/>
+    <w:lsdException w:name="Colorful Grid Accent 2" w:locked="0" w:semiHidden="0" w:uiPriority="73" w:unhideWhenUsed="0"/>
+    <w:lsdException w:name="Light Shading Accent 3" w:locked="0" w:semiHidden="0" w:uiPriority="60" w:unhideWhenUsed="0"/>
+    <w:lsdException w:name="Light List Accent 3" w:locked="0" w:semiHidden="0" w:uiPriority="61" w:unhideWhenUsed="0"/>
+    <w:lsdException w:name="Light Grid Accent 3" w:locked="0" w:semiHidden="0" w:uiPriority="62" w:unhideWhenUsed="0"/>
+    <w:lsdException w:name="Medium Shading 1 Accent 3" w:locked="0" w:semiHidden="0" w:uiPriority="63" w:unhideWhenUsed="0"/>
+    <w:lsdException w:name="Medium Shading 2 Accent 3" w:locked="0" w:semiHidden="0" w:uiPriority="64" w:unhideWhenUsed="0"/>
+    <w:lsdException w:name="Medium List 1 Accent 3" w:locked="0" w:semiHidden="0" w:uiPriority="65" w:unhideWhenUsed="0"/>
+    <w:lsdException w:name="Medium List 2 Accent 3" w:locked="0" w:semiHidden="0" w:uiPriority="66" w:unhideWhenUsed="0"/>
+    <w:lsdException w:name="Medium Grid 1 Accent 3" w:locked="0" w:semiHidden="0" w:uiPriority="67" w:unhideWhenUsed="0"/>
+    <w:lsdException w:name="Medium Grid 2 Accent 3" w:locked="0" w:semiHidden="0" w:uiPriority="68" w:unhideWhenUsed="0"/>
+    <w:lsdException w:name="Medium Grid 3 Accent 3" w:locked="0" w:semiHidden="0" w:uiPriority="69" w:unhideWhenUsed="0"/>
+    <w:lsdException w:name="Dark List Accent 3" w:locked="0" w:semiHidden="0" w:uiPriority="70" w:unhideWhenUsed="0"/>
+    <w:lsdException w:name="Colorful Shading Accent 3" w:locked="0" w:semiHidden="0" w:uiPriority="71" w:unhideWhenUsed="0"/>
+    <w:lsdException w:name="Colorful List Accent 3" w:locked="0" w:semiHidden="0" w:uiPriority="72" w:unhideWhenUsed="0"/>
+    <w:lsdException w:name="Colorful Grid Accent 3" w:locked="0" w:semiHidden="0" w:uiPriority="73" w:unhideWhenUsed="0"/>
+    <w:lsdException w:name="Light Shading Accent 4" w:locked="0" w:semiHidden="0" w:uiPriority="60" w:unhideWhenUsed="0"/>
+    <w:lsdException w:name="Light List Accent 4" w:locked="0" w:semiHidden="0" w:uiPriority="61" w:unhideWhenUsed="0"/>
+    <w:lsdException w:name="Light Grid Accent 4" w:locked="0" w:semiHidden="0" w:uiPriority="62" w:unhideWhenUsed="0"/>
+    <w:lsdException w:name="Medium Shading 1 Accent 4" w:locked="0" w:semiHidden="0" w:uiPriority="63" w:unhideWhenUsed="0"/>
+    <w:lsdException w:name="Medium Shading 2 Accent 4" w:locked="0" w:semiHidden="0" w:uiPriority="64" w:unhideWhenUsed="0"/>
+    <w:lsdException w:name="Medium List 1 Accent 4" w:locked="0" w:semiHidden="0" w:uiPriority="65" w:unhideWhenUsed="0"/>
+    <w:lsdException w:name="Medium List 2 Accent 4" w:locked="0" w:semiHidden="0" w:uiPriority="66" w:unhideWhenUsed="0"/>
+    <w:lsdException w:name="Medium Grid 1 Accent 4" w:locked="0" w:semiHidden="0" w:uiPriority="67" w:unhideWhenUsed="0"/>
+    <w:lsdException w:name="Medium Grid 2 Accent 4" w:locked="0" w:semiHidden="0" w:uiPriority="68" w:unhideWhenUsed="0"/>
+    <w:lsdException w:name="Medium Grid 3 Accent 4" w:locked="0" w:semiHidden="0" w:uiPriority="69" w:unhideWhenUsed="0"/>
+    <w:lsdException w:name="Dark List Accent 4" w:locked="0" w:semiHidden="0" w:uiPriority="70" w:unhideWhenUsed="0"/>
+    <w:lsdException w:name="Colorful Shading Accent 4" w:locked="0" w:semiHidden="0" w:uiPriority="71" w:unhideWhenUsed="0"/>
+    <w:lsdException w:name="Colorful List Accent 4" w:locked="0" w:semiHidden="0" w:uiPriority="72" w:unhideWhenUsed="0"/>
+    <w:lsdException w:name="Colorful Grid Accent 4" w:locked="0" w:semiHidden="0" w:uiPriority="73" w:unhideWhenUsed="0"/>
+    <w:lsdException w:name="Light Shading Accent 5" w:locked="0" w:semiHidden="0" w:uiPriority="60" w:unhideWhenUsed="0"/>
+    <w:lsdException w:name="Light List Accent 5" w:locked="0" w:semiHidden="0" w:uiPriority="61" w:unhideWhenUsed="0"/>
+    <w:lsdException w:name="Light Grid Accent 5" w:locked="0" w:semiHidden="0" w:uiPriority="62" w:unhideWhenUsed="0"/>
+    <w:lsdException w:name="Medium Shading 1 Accent 5" w:locked="0" w:semiHidden="0" w:uiPriority="63" w:unhideWhenUsed="0"/>
+    <w:lsdException w:name="Medium Shading 2 Accent 5" w:locked="0" w:semiHidden="0" w:uiPriority="64" w:unhideWhenUsed="0"/>
+    <w:lsdException w:name="Medium List 1 Accent 5" w:locked="0" w:semiHidden="0" w:uiPriority="65" w:unhideWhenUsed="0"/>
+    <w:lsdException w:name="Medium List 2 Accent 5" w:locked="0" w:semiHidden="0" w:uiPriority="66" w:unhideWhenUsed="0"/>
+    <w:lsdException w:name="Medium Grid 1 Accent 5" w:locked="0" w:semiHidden="0" w:uiPriority="67" w:unhideWhenUsed="0"/>
+    <w:lsdException w:name="Medium Grid 2 Accent 5" w:locked="0" w:semiHidden="0" w:uiPriority="68" w:unhideWhenUsed="0"/>
+    <w:lsdException w:name="Medium Grid 3 Accent 5" w:locked="0" w:semiHidden="0" w:uiPriority="69" w:unhideWhenUsed="0"/>
+    <w:lsdException w:name="Dark List Accent 5" w:locked="0" w:semiHidden="0" w:uiPriority="70" w:unhideWhenUsed="0"/>
+    <w:lsdException w:name="Colorful Shading Accent 5" w:locked="0" w:semiHidden="0" w:uiPriority="71" w:unhideWhenUsed="0"/>
+    <w:lsdException w:name="Colorful List Accent 5" w:locked="0" w:semiHidden="0" w:uiPriority="72" w:unhideWhenUsed="0"/>
+    <w:lsdException w:name="Colorful Grid Accent 5" w:locked="0" w:semiHidden="0" w:uiPriority="73" w:unhideWhenUsed="0"/>
+    <w:lsdException w:name="Light Shading Accent 6" w:locked="0" w:semiHidden="0" w:uiPriority="60" w:unhideWhenUsed="0"/>
+    <w:lsdException w:name="Light List Accent 6" w:locked="0" w:semiHidden="0" w:uiPriority="61" w:unhideWhenUsed="0"/>
+    <w:lsdException w:name="Light Grid Accent 6" w:locked="0" w:semiHidden="0" w:uiPriority="62" w:unhideWhenUsed="0"/>
+    <w:lsdException w:name="Medium Shading 1 Accent 6" w:locked="0" w:semiHidden="0" w:uiPriority="63" w:unhideWhenUsed="0"/>
+    <w:lsdException w:name="Medium Shading 2 Accent 6" w:locked="0" w:semiHidden="0" w:uiPriority="64" w:unhideWhenUsed="0"/>
+    <w:lsdException w:name="Medium List 1 Accent 6" w:locked="0" w:semiHidden="0" w:uiPriority="65" w:unhideWhenUsed="0"/>
+    <w:lsdException w:name="Medium List 2 Accent 6" w:locked="0" w:semiHidden="0" w:uiPriority="66" w:unhideWhenUsed="0"/>
+    <w:lsdException w:name="Medium Grid 1 Accent 6" w:locked="0" w:semiHidden="0" w:uiPriority="67" w:unhideWhenUsed="0"/>
+    <w:lsdException w:name="Medium Grid 2 Accent 6" w:locked="0" w:semiHidden="0" w:uiPriority="68" w:unhideWhenUsed="0"/>
+    <w:lsdException w:name="Medium Grid 3 Accent 6" w:locked="0" w:semiHidden="0" w:uiPriority="69" w:unhideWhenUsed="0"/>
+    <w:lsdException w:name="Dark List Accent 6" w:locked="0" w:semiHidden="0" w:uiPriority="70" w:unhideWhenUsed="0"/>
+    <w:lsdException w:name="Colorful Shading Accent 6" w:locked="0" w:semiHidden="0" w:uiPriority="71" w:unhideWhenUsed="0"/>
+    <w:lsdException w:name="Colorful List Accent 6" w:locked="0" w:semiHidden="0" w:uiPriority="72" w:unhideWhenUsed="0"/>
+    <w:lsdException w:name="Colorful Grid Accent 6" w:locked="0" w:semiHidden="0" w:uiPriority="73" w:unhideWhenUsed="0"/>
+    <w:lsdException w:name="Subtle Emphasis" w:locked="0" w:semiHidden="0" w:uiPriority="19" w:unhideWhenUsed="0" w:qFormat="1"/>
+    <w:lsdException w:name="Intense Emphasis" w:locked="0" w:semiHidden="0" w:uiPriority="21" w:unhideWhenUsed="0" w:qFormat="1"/>
+    <w:lsdException w:name="Subtle Reference" w:locked="0" w:semiHidden="0" w:uiPriority="31" w:unhideWhenUsed="0" w:qFormat="1"/>
+    <w:lsdException w:name="Intense Reference" w:locked="0" w:semiHidden="0" w:uiPriority="32" w:unhideWhenUsed="0" w:qFormat="1"/>
+    <w:lsdException w:name="Book Title" w:locked="0" w:semiHidden="0" w:uiPriority="33" w:unhideWhenUsed="0" w:qFormat="1"/>
+    <w:lsdException w:name="Bibliography" w:locked="0" w:uiPriority="37"/>
+    <w:lsdException w:name="TOC Heading" w:locked="0" w:semiHidden="0" w:uiPriority="39" w:unhideWhenUsed="0" w:qFormat="1"/>
   </w:latentStyles>
   <w:style w:type="paragraph" w:default="1" w:styleId="Normal">
     <w:name w:val="Normal"/>
@@ -5570,8 +5805,9 @@
     <w:link w:val="CommentText"/>
     <w:uiPriority w:val="99"/>
     <w:semiHidden/>
-    <w:rsid w:val="008849DB"/>
+    <w:locked/>
     <w:rPr>
+      <w:rFonts w:cs="Times New Roman"/>
       <w:sz w:val="20"/>
       <w:szCs w:val="20"/>
       <w:lang w:eastAsia="en-US"/>
@@ -5596,7 +5832,7 @@
     <w:link w:val="CommentSubject"/>
     <w:uiPriority w:val="99"/>
     <w:semiHidden/>
-    <w:rsid w:val="008849DB"/>
+    <w:locked/>
     <w:rPr>
       <w:b/>
       <w:bCs/>

</xml_diff>